<commit_message>
Add table healthcare facilities
</commit_message>
<xml_diff>
--- a/index.docx
+++ b/index.docx
@@ -2237,7 +2237,7 @@
       </w:r>
     </w:p>
     <w:bookmarkEnd w:id="35"/>
-    <w:bookmarkStart w:id="43" w:name="Xc5e3e36b6edd787ea1fca78efbadb49866b039a"/>
+    <w:bookmarkStart w:id="44" w:name="Xc5e3e36b6edd787ea1fca78efbadb49866b039a"/>
     <w:p>
       <w:pPr>
         <w:pStyle w:val="Heading2"/>
@@ -2383,6 +2383,302 @@
         <w:t xml:space="preserve">. The adoption of FHIR as the default standard for all three domains is fueled by the widespread availibility of open-access software infrastructure which enables an end-to-end integration. To illustrate this, consider for example, the Open Health Stack (OHS) consists of a new suite of digital public goods, including a software development kit for building FHIR-native apps on Android, and analytics tooling to generate insights from FHIR data. This solution design blurs the distinction between the three original domains for health data standardization.</w:t>
       </w:r>
     </w:p>
+    <w:tbl>
+      <w:tblPr>
+        <w:tblStyle w:val="Table"/>
+        <w:tblW w:type="pct" w:w="5000"/>
+        <w:tblLook w:firstRow="0" w:lastRow="0" w:firstColumn="0" w:lastColumn="0" w:noHBand="0" w:noVBand="0" w:val="0000"/>
+        <w:jc w:val="start"/>
+        <w:tblLayout w:type="fixed"/>
+      </w:tblPr>
+      <w:tblGrid>
+        <w:gridCol w:w="7920"/>
+      </w:tblGrid>
+      <w:tr>
+        <w:tc>
+          <w:tcPr/>
+          <w:bookmarkStart w:id="36" w:name="tbl-kenya-facilities"/>
+          <w:p>
+            <w:pPr>
+              <w:jc w:val="center"/>
+            </w:pPr>
+            <w:pPr>
+              <w:jc w:val="start"/>
+              <w:spacing w:before="200"/>
+              <w:pStyle w:val="ImageCaption"/>
+            </w:pPr>
+            <w:r>
+              <w:t xml:space="preserve">Table 1: Number of healthcare facilities in Kenya. Source: Kenya Health Facility Census, Ministry of Health, September 2023.</w:t>
+            </w:r>
+          </w:p>
+          <w:tbl>
+            <w:tblPr>
+              <w:tblStyle w:val="Table"/>
+              <w:tblW w:type="pct" w:w="5000"/>
+              <w:tblLook w:firstRow="1" w:lastRow="0" w:firstColumn="0" w:lastColumn="0" w:noHBand="0" w:noVBand="0" w:val="0020"/>
+              <w:jc w:val="start"/>
+              <w:tblLayout w:type="fixed"/>
+            </w:tblPr>
+            <w:tblGrid>
+              <w:gridCol w:w="1100"/>
+              <w:gridCol w:w="4840"/>
+              <w:gridCol w:w="1980"/>
+            </w:tblGrid>
+            <w:tr>
+              <w:trPr>
+                <w:tblHeader w:val="true"/>
+              </w:trPr>
+              <w:tc>
+                <w:tcPr/>
+                <w:p>
+                  <w:pPr>
+                    <w:pStyle w:val="Compact"/>
+                    <w:jc w:val="center"/>
+                    <w:jc w:val="center"/>
+                  </w:pPr>
+                  <w:r>
+                    <w:t xml:space="preserve">Level</w:t>
+                  </w:r>
+                </w:p>
+              </w:tc>
+              <w:tc>
+                <w:tcPr/>
+                <w:p>
+                  <w:pPr>
+                    <w:pStyle w:val="Compact"/>
+                    <w:jc w:val="left"/>
+                    <w:jc w:val="center"/>
+                  </w:pPr>
+                  <w:r>
+                    <w:t xml:space="preserve">Description</w:t>
+                  </w:r>
+                </w:p>
+              </w:tc>
+              <w:tc>
+                <w:tcPr/>
+                <w:p>
+                  <w:pPr>
+                    <w:pStyle w:val="Compact"/>
+                    <w:jc w:val="right"/>
+                    <w:jc w:val="center"/>
+                  </w:pPr>
+                  <w:r>
+                    <w:t xml:space="preserve">Number of facilities</w:t>
+                  </w:r>
+                </w:p>
+              </w:tc>
+            </w:tr>
+            <w:tr>
+              <w:tc>
+                <w:tcPr/>
+                <w:p>
+                  <w:pPr>
+                    <w:pStyle w:val="Compact"/>
+                    <w:jc w:val="center"/>
+                    <w:jc w:val="center"/>
+                  </w:pPr>
+                  <w:r>
+                    <w:t xml:space="preserve">2</w:t>
+                  </w:r>
+                </w:p>
+              </w:tc>
+              <w:tc>
+                <w:tcPr/>
+                <w:p>
+                  <w:pPr>
+                    <w:pStyle w:val="Compact"/>
+                    <w:jc w:val="left"/>
+                    <w:jc w:val="center"/>
+                  </w:pPr>
+                  <w:r>
+                    <w:t xml:space="preserve">Dispensaries and private clincs, typically located in a school, industrial plant or other organization that dispenses medication and sometimes basic medical and dental treatment</w:t>
+                  </w:r>
+                </w:p>
+              </w:tc>
+              <w:tc>
+                <w:tcPr/>
+                <w:p>
+                  <w:pPr>
+                    <w:pStyle w:val="Compact"/>
+                    <w:jc w:val="right"/>
+                    <w:jc w:val="center"/>
+                  </w:pPr>
+                  <w:r>
+                    <w:t xml:space="preserve">8,806</w:t>
+                  </w:r>
+                </w:p>
+              </w:tc>
+            </w:tr>
+            <w:tr>
+              <w:tc>
+                <w:tcPr/>
+                <w:p>
+                  <w:pPr>
+                    <w:pStyle w:val="Compact"/>
+                    <w:jc w:val="center"/>
+                    <w:jc w:val="center"/>
+                  </w:pPr>
+                  <w:r>
+                    <w:t xml:space="preserve">3</w:t>
+                  </w:r>
+                </w:p>
+              </w:tc>
+              <w:tc>
+                <w:tcPr/>
+                <w:p>
+                  <w:pPr>
+                    <w:pStyle w:val="Compact"/>
+                    <w:jc w:val="left"/>
+                    <w:jc w:val="center"/>
+                  </w:pPr>
+                  <w:r>
+                    <w:t xml:space="preserve">Health centres, medium-sized units which cater for a population of about 80,000 people</w:t>
+                  </w:r>
+                </w:p>
+              </w:tc>
+              <w:tc>
+                <w:tcPr/>
+                <w:p>
+                  <w:pPr>
+                    <w:pStyle w:val="Compact"/>
+                    <w:jc w:val="right"/>
+                    <w:jc w:val="center"/>
+                  </w:pPr>
+                  <w:r>
+                    <w:t xml:space="preserve">2,559</w:t>
+                  </w:r>
+                </w:p>
+              </w:tc>
+            </w:tr>
+            <w:tr>
+              <w:tc>
+                <w:tcPr/>
+                <w:p>
+                  <w:pPr>
+                    <w:pStyle w:val="Compact"/>
+                    <w:jc w:val="center"/>
+                    <w:jc w:val="center"/>
+                  </w:pPr>
+                  <w:r>
+                    <w:t xml:space="preserve">4</w:t>
+                  </w:r>
+                </w:p>
+              </w:tc>
+              <w:tc>
+                <w:tcPr/>
+                <w:p>
+                  <w:pPr>
+                    <w:pStyle w:val="Compact"/>
+                    <w:jc w:val="left"/>
+                    <w:jc w:val="center"/>
+                  </w:pPr>
+                  <w:r>
+                    <w:t xml:space="preserve">Sub-county hospital, similar to health centres with additional facilities for more complex procedures</w:t>
+                  </w:r>
+                </w:p>
+              </w:tc>
+              <w:tc>
+                <w:tcPr/>
+                <w:p>
+                  <w:pPr>
+                    <w:pStyle w:val="Compact"/>
+                    <w:jc w:val="right"/>
+                    <w:jc w:val="center"/>
+                  </w:pPr>
+                  <w:r>
+                    <w:t xml:space="preserve">971</w:t>
+                  </w:r>
+                </w:p>
+              </w:tc>
+            </w:tr>
+            <w:tr>
+              <w:tc>
+                <w:tcPr/>
+                <w:p>
+                  <w:pPr>
+                    <w:pStyle w:val="Compact"/>
+                    <w:jc w:val="center"/>
+                    <w:jc w:val="center"/>
+                  </w:pPr>
+                  <w:r>
+                    <w:t xml:space="preserve">5</w:t>
+                  </w:r>
+                </w:p>
+              </w:tc>
+              <w:tc>
+                <w:tcPr/>
+                <w:p>
+                  <w:pPr>
+                    <w:pStyle w:val="Compact"/>
+                    <w:jc w:val="left"/>
+                    <w:jc w:val="center"/>
+                  </w:pPr>
+                  <w:r>
+                    <w:t xml:space="preserve">County referral hospital, regional centres which provide specialised care</w:t>
+                  </w:r>
+                </w:p>
+              </w:tc>
+              <w:tc>
+                <w:tcPr/>
+                <w:p>
+                  <w:pPr>
+                    <w:pStyle w:val="Compact"/>
+                    <w:jc w:val="right"/>
+                    <w:jc w:val="center"/>
+                  </w:pPr>
+                  <w:r>
+                    <w:t xml:space="preserve">34</w:t>
+                  </w:r>
+                </w:p>
+              </w:tc>
+            </w:tr>
+            <w:tr>
+              <w:tc>
+                <w:tcPr/>
+                <w:p>
+                  <w:pPr>
+                    <w:pStyle w:val="Compact"/>
+                    <w:jc w:val="center"/>
+                    <w:jc w:val="center"/>
+                  </w:pPr>
+                  <w:r>
+                    <w:t xml:space="preserve">6</w:t>
+                  </w:r>
+                </w:p>
+              </w:tc>
+              <w:tc>
+                <w:tcPr/>
+                <w:p>
+                  <w:pPr>
+                    <w:pStyle w:val="Compact"/>
+                    <w:jc w:val="left"/>
+                    <w:jc w:val="center"/>
+                  </w:pPr>
+                  <w:r>
+                    <w:t xml:space="preserve">National referral hospital</w:t>
+                  </w:r>
+                </w:p>
+              </w:tc>
+              <w:tc>
+                <w:tcPr/>
+                <w:p>
+                  <w:pPr>
+                    <w:pStyle w:val="Compact"/>
+                    <w:jc w:val="right"/>
+                    <w:jc w:val="center"/>
+                  </w:pPr>
+                  <w:r>
+                    <w:t xml:space="preserve">5</w:t>
+                  </w:r>
+                </w:p>
+              </w:tc>
+            </w:tr>
+          </w:tbl>
+          <w:bookmarkEnd w:id="36"/>
+          <w:p/>
+        </w:tc>
+      </w:tr>
+    </w:tbl>
     <w:p>
       <w:pPr>
         <w:pStyle w:val="BodyText"/>
@@ -2571,7 +2867,7 @@
         <w:t xml:space="preserve">FHIR profiling and versions. Still lot of work to be done prevent sprawl of profiles. Many LMICs still lack a standardized, national core profile. Inititives such as the International Patient Summary can be used as a stepping stone to provide arrive at a consistent profile for high-volume, low-complexity care such as maternal and antenatal care (ANC) and non-communicable diseases (NCD). In our experience, deployment of these HIEs have a strong focus on enabling primary care networks, where it makes economic sense to combine the SHR as a shared system-of-record of such a network.</w:t>
       </w:r>
     </w:p>
-    <w:bookmarkStart w:id="42" w:name="fig-openhie"/>
+    <w:bookmarkStart w:id="43" w:name="fig-openhie"/>
     <w:tbl>
       <w:tblPr>
         <w:tblStyle w:val="Table"/>
@@ -2596,18 +2892,18 @@
                 <wp:inline>
                   <wp:extent cx="5334000" cy="3798031"/>
                   <wp:effectExtent b="0" l="0" r="0" t="0"/>
-                  <wp:docPr descr="a)" title="" id="37" name="Picture"/>
+                  <wp:docPr descr="a)" title="" id="38" name="Picture"/>
                   <a:graphic>
                     <a:graphicData uri="http://schemas.openxmlformats.org/drawingml/2006/picture">
                       <pic:pic>
                         <pic:nvPicPr>
-                          <pic:cNvPr descr="openhie.png" id="38" name="Picture"/>
+                          <pic:cNvPr descr="openhie.png" id="39" name="Picture"/>
                           <pic:cNvPicPr>
                             <a:picLocks noChangeArrowheads="1" noChangeAspect="1"/>
                           </pic:cNvPicPr>
                         </pic:nvPicPr>
                         <pic:blipFill>
-                          <a:blip r:embed="rId36"/>
+                          <a:blip r:embed="rId37"/>
                           <a:stretch>
                             <a:fillRect/>
                           </a:stretch>
@@ -2675,18 +2971,18 @@
                 <wp:inline>
                   <wp:extent cx="5334000" cy="3000375"/>
                   <wp:effectExtent b="0" l="0" r="0" t="0"/>
-                  <wp:docPr descr="b)" title="" id="40" name="Picture"/>
+                  <wp:docPr descr="b)" title="" id="41" name="Picture"/>
                   <a:graphic>
                     <a:graphicData uri="http://schemas.openxmlformats.org/drawingml/2006/picture">
                       <pic:pic>
                         <pic:nvPicPr>
-                          <pic:cNvPr descr="ohs-endtoend.png" id="41" name="Picture"/>
+                          <pic:cNvPr descr="ohs-endtoend.png" id="42" name="Picture"/>
                           <pic:cNvPicPr>
                             <a:picLocks noChangeArrowheads="1" noChangeAspect="1"/>
                           </pic:cNvPicPr>
                         </pic:nvPicPr>
                         <pic:blipFill>
-                          <a:blip r:embed="rId39"/>
+                          <a:blip r:embed="rId40"/>
                           <a:stretch>
                             <a:fillRect/>
                           </a:stretch>
@@ -2737,9 +3033,9 @@
         <w:t xml:space="preserve">Figure 3: The OpenHIE reference architecture (a) and themain components in the Open Health Stack (b).</w:t>
       </w:r>
     </w:p>
-    <w:bookmarkEnd w:id="42"/>
     <w:bookmarkEnd w:id="43"/>
-    <w:bookmarkStart w:id="44" w:name="conclusion-and-outlook"/>
+    <w:bookmarkEnd w:id="44"/>
+    <w:bookmarkStart w:id="45" w:name="conclusion-and-outlook"/>
     <w:p>
       <w:pPr>
         <w:pStyle w:val="Heading2"/>
@@ -2835,8 +3131,8 @@
         <w:t xml:space="preserve">.</w:t>
       </w:r>
     </w:p>
-    <w:bookmarkEnd w:id="44"/>
-    <w:bookmarkStart w:id="111" w:name="bibliography"/>
+    <w:bookmarkEnd w:id="45"/>
+    <w:bookmarkStart w:id="112" w:name="bibliography"/>
     <w:p>
       <w:pPr>
         <w:pStyle w:val="Heading1"/>
@@ -2845,8 +3141,8 @@
         <w:t xml:space="preserve">References</w:t>
       </w:r>
     </w:p>
-    <w:bookmarkStart w:id="110" w:name="refs"/>
-    <w:bookmarkStart w:id="45" w:name="ref-armbrust2021lakehouse"/>
+    <w:bookmarkStart w:id="111" w:name="refs"/>
+    <w:bookmarkStart w:id="46" w:name="ref-armbrust2021lakehouse"/>
     <w:p>
       <w:pPr>
         <w:pStyle w:val="Bibliography"/>
@@ -3002,8 +3298,8 @@
         <w:t xml:space="preserve">, 8.</w:t>
       </w:r>
     </w:p>
-    <w:bookmarkEnd w:id="45"/>
-    <w:bookmarkStart w:id="47" w:name="ref-choudhury2020personal"/>
+    <w:bookmarkEnd w:id="46"/>
+    <w:bookmarkStart w:id="48" w:name="ref-choudhury2020personal"/>
     <w:p>
       <w:pPr>
         <w:pStyle w:val="Bibliography"/>
@@ -3198,7 +3494,7 @@
       <w:r>
         <w:t xml:space="preserve"> </w:t>
       </w:r>
-      <w:hyperlink r:id="rId46">
+      <w:hyperlink r:id="rId47">
         <w:r>
           <w:rPr>
             <w:rStyle w:val="Hyperlink"/>
@@ -3210,8 +3506,8 @@
         <w:t xml:space="preserve">.</w:t>
       </w:r>
     </w:p>
-    <w:bookmarkEnd w:id="47"/>
-    <w:bookmarkStart w:id="49" w:name="ref-cremonesi2023need"/>
+    <w:bookmarkEnd w:id="48"/>
+    <w:bookmarkStart w:id="50" w:name="ref-cremonesi2023need"/>
     <w:p>
       <w:pPr>
         <w:pStyle w:val="Bibliography"/>
@@ -3256,7 +3552,7 @@
       <w:r>
         <w:t xml:space="preserve"> </w:t>
       </w:r>
-      <w:hyperlink r:id="rId48">
+      <w:hyperlink r:id="rId49">
         <w:r>
           <w:rPr>
             <w:rStyle w:val="Hyperlink"/>
@@ -3268,8 +3564,8 @@
         <w:t xml:space="preserve">.</w:t>
       </w:r>
     </w:p>
-    <w:bookmarkEnd w:id="49"/>
-    <w:bookmarkStart w:id="51" w:name="ref-dalhatu2023paper"/>
+    <w:bookmarkEnd w:id="50"/>
+    <w:bookmarkStart w:id="52" w:name="ref-dalhatu2023paper"/>
     <w:p>
       <w:pPr>
         <w:pStyle w:val="Bibliography"/>
@@ -3401,7 +3697,7 @@
       <w:r>
         <w:t xml:space="preserve"> </w:t>
       </w:r>
-      <w:hyperlink r:id="rId50">
+      <w:hyperlink r:id="rId51">
         <w:r>
           <w:rPr>
             <w:rStyle w:val="Hyperlink"/>
@@ -3413,8 +3709,8 @@
         <w:t xml:space="preserve">.</w:t>
       </w:r>
     </w:p>
-    <w:bookmarkEnd w:id="51"/>
-    <w:bookmarkStart w:id="53" w:name="ref-dereuver2018digital"/>
+    <w:bookmarkEnd w:id="52"/>
+    <w:bookmarkStart w:id="54" w:name="ref-dereuver2018digital"/>
     <w:p>
       <w:pPr>
         <w:pStyle w:val="Bibliography"/>
@@ -3465,7 +3761,7 @@
       <w:r>
         <w:t xml:space="preserve"> </w:t>
       </w:r>
-      <w:hyperlink r:id="rId52">
+      <w:hyperlink r:id="rId53">
         <w:r>
           <w:rPr>
             <w:rStyle w:val="Hyperlink"/>
@@ -3477,8 +3773,8 @@
         <w:t xml:space="preserve">.</w:t>
       </w:r>
     </w:p>
-    <w:bookmarkEnd w:id="53"/>
-    <w:bookmarkStart w:id="54" w:name="ref-digitalpublicgoods"/>
+    <w:bookmarkEnd w:id="54"/>
+    <w:bookmarkStart w:id="55" w:name="ref-digitalpublicgoods"/>
     <w:p>
       <w:pPr>
         <w:pStyle w:val="Bibliography"/>
@@ -3515,8 +3811,8 @@
         <w:t xml:space="preserve">. https://digitalpublicgoods.net/.</w:t>
       </w:r>
     </w:p>
-    <w:bookmarkEnd w:id="54"/>
-    <w:bookmarkStart w:id="55" w:name="ref-firely2023fhir"/>
+    <w:bookmarkEnd w:id="55"/>
+    <w:bookmarkStart w:id="56" w:name="ref-firely2023fhir"/>
     <w:p>
       <w:pPr>
         <w:pStyle w:val="Bibliography"/>
@@ -3552,8 +3848,8 @@
         <w:t xml:space="preserve">Healthcare Regulations.”</w:t>
       </w:r>
     </w:p>
-    <w:bookmarkEnd w:id="55"/>
-    <w:bookmarkStart w:id="57" w:name="ref-gebreslassie2023fhir4fair"/>
+    <w:bookmarkEnd w:id="56"/>
+    <w:bookmarkStart w:id="58" w:name="ref-gebreslassie2023fhir4fair"/>
     <w:p>
       <w:pPr>
         <w:pStyle w:val="Bibliography"/>
@@ -3637,7 +3933,7 @@
       <w:r>
         <w:t xml:space="preserve"> </w:t>
       </w:r>
-      <w:hyperlink r:id="rId56">
+      <w:hyperlink r:id="rId57">
         <w:r>
           <w:rPr>
             <w:rStyle w:val="Hyperlink"/>
@@ -3649,8 +3945,8 @@
         <w:t xml:space="preserve">.</w:t>
       </w:r>
     </w:p>
-    <w:bookmarkEnd w:id="57"/>
-    <w:bookmarkStart w:id="59" w:name="ref-gruendner2019ketos"/>
+    <w:bookmarkEnd w:id="58"/>
+    <w:bookmarkStart w:id="60" w:name="ref-gruendner2019ketos"/>
     <w:p>
       <w:pPr>
         <w:pStyle w:val="Bibliography"/>
@@ -3740,7 +4036,7 @@
       <w:r>
         <w:t xml:space="preserve"> </w:t>
       </w:r>
-      <w:hyperlink r:id="rId58">
+      <w:hyperlink r:id="rId59">
         <w:r>
           <w:rPr>
             <w:rStyle w:val="Hyperlink"/>
@@ -3752,8 +4048,8 @@
         <w:t xml:space="preserve">.</w:t>
       </w:r>
     </w:p>
-    <w:bookmarkEnd w:id="59"/>
-    <w:bookmarkStart w:id="61" w:name="ref-hai2023data"/>
+    <w:bookmarkEnd w:id="60"/>
+    <w:bookmarkStart w:id="62" w:name="ref-hai2023data"/>
     <w:p>
       <w:pPr>
         <w:pStyle w:val="Bibliography"/>
@@ -3828,7 +4124,7 @@
       <w:r>
         <w:t xml:space="preserve"> </w:t>
       </w:r>
-      <w:hyperlink r:id="rId60">
+      <w:hyperlink r:id="rId61">
         <w:r>
           <w:rPr>
             <w:rStyle w:val="Hyperlink"/>
@@ -3840,8 +4136,8 @@
         <w:t xml:space="preserve">.</w:t>
       </w:r>
     </w:p>
-    <w:bookmarkEnd w:id="61"/>
-    <w:bookmarkStart w:id="63" w:name="ref-harby2022data"/>
+    <w:bookmarkEnd w:id="62"/>
+    <w:bookmarkStart w:id="64" w:name="ref-harby2022data"/>
     <w:p>
       <w:pPr>
         <w:pStyle w:val="Bibliography"/>
@@ -3977,7 +4273,7 @@
       <w:r>
         <w:t xml:space="preserve"> </w:t>
       </w:r>
-      <w:hyperlink r:id="rId62">
+      <w:hyperlink r:id="rId63">
         <w:r>
           <w:rPr>
             <w:rStyle w:val="Hyperlink"/>
@@ -3989,8 +4285,8 @@
         <w:t xml:space="preserve">.</w:t>
       </w:r>
     </w:p>
-    <w:bookmarkEnd w:id="63"/>
-    <w:bookmarkStart w:id="65" w:name="ref-harby2024data"/>
+    <w:bookmarkEnd w:id="64"/>
+    <w:bookmarkStart w:id="66" w:name="ref-harby2024data"/>
     <w:p>
       <w:pPr>
         <w:pStyle w:val="Bibliography"/>
@@ -4043,7 +4339,7 @@
       <w:r>
         <w:t xml:space="preserve"> </w:t>
       </w:r>
-      <w:hyperlink r:id="rId64">
+      <w:hyperlink r:id="rId65">
         <w:r>
           <w:rPr>
             <w:rStyle w:val="Hyperlink"/>
@@ -4055,8 +4351,8 @@
         <w:t xml:space="preserve">.</w:t>
       </w:r>
     </w:p>
-    <w:bookmarkEnd w:id="65"/>
-    <w:bookmarkStart w:id="66" w:name="ref-hcx"/>
+    <w:bookmarkEnd w:id="66"/>
+    <w:bookmarkStart w:id="67" w:name="ref-hcx"/>
     <w:p>
       <w:pPr>
         <w:pStyle w:val="Bibliography"/>
@@ -4080,8 +4376,8 @@
         <w:t xml:space="preserve">2023.</w:t>
       </w:r>
     </w:p>
-    <w:bookmarkEnd w:id="66"/>
-    <w:bookmarkStart w:id="67" w:name="ref-healthri2024agreements"/>
+    <w:bookmarkEnd w:id="67"/>
+    <w:bookmarkStart w:id="68" w:name="ref-healthri2024agreements"/>
     <w:p>
       <w:pPr>
         <w:pStyle w:val="Bibliography"/>
@@ -4168,8 +4464,8 @@
         <w:t xml:space="preserve">Wiki. https://health-ri.atlassian.net/wiki/spaces/HNG/pages/249073646/Agreements+on+the+National+Health+Data+Infrastructure+for+Research+Policy+and+Innovation.</w:t>
       </w:r>
     </w:p>
-    <w:bookmarkEnd w:id="67"/>
-    <w:bookmarkStart w:id="69" w:name="ref-jones2021landscape"/>
+    <w:bookmarkEnd w:id="68"/>
+    <w:bookmarkStart w:id="70" w:name="ref-jones2021landscape"/>
     <w:p>
       <w:pPr>
         <w:pStyle w:val="Bibliography"/>
@@ -4244,7 +4540,7 @@
       <w:r>
         <w:t xml:space="preserve"> </w:t>
       </w:r>
-      <w:hyperlink r:id="rId68">
+      <w:hyperlink r:id="rId69">
         <w:r>
           <w:rPr>
             <w:rStyle w:val="Hyperlink"/>
@@ -4256,8 +4552,8 @@
         <w:t xml:space="preserve">.</w:t>
       </w:r>
     </w:p>
-    <w:bookmarkEnd w:id="69"/>
-    <w:bookmarkStart w:id="70" w:name="ref-keller2021paradox"/>
+    <w:bookmarkEnd w:id="70"/>
+    <w:bookmarkStart w:id="71" w:name="ref-keller2021paradox"/>
     <w:p>
       <w:pPr>
         <w:pStyle w:val="Bibliography"/>
@@ -4306,8 +4602,8 @@
         <w:t xml:space="preserve">, March.</w:t>
       </w:r>
     </w:p>
-    <w:bookmarkEnd w:id="70"/>
-    <w:bookmarkStart w:id="72" w:name="ref-khalid2021standardized"/>
+    <w:bookmarkEnd w:id="71"/>
+    <w:bookmarkStart w:id="73" w:name="ref-khalid2021standardized"/>
     <w:p>
       <w:pPr>
         <w:pStyle w:val="Bibliography"/>
@@ -4340,7 +4636,7 @@
       <w:r>
         <w:t xml:space="preserve"> </w:t>
       </w:r>
-      <w:hyperlink r:id="rId71">
+      <w:hyperlink r:id="rId72">
         <w:r>
           <w:rPr>
             <w:rStyle w:val="Hyperlink"/>
@@ -4352,8 +4648,8 @@
         <w:t xml:space="preserve">.</w:t>
       </w:r>
     </w:p>
-    <w:bookmarkEnd w:id="72"/>
-    <w:bookmarkStart w:id="74" w:name="ref-kroes2022blueprint"/>
+    <w:bookmarkEnd w:id="73"/>
+    <w:bookmarkStart w:id="75" w:name="ref-kroes2022blueprint"/>
     <w:p>
       <w:pPr>
         <w:pStyle w:val="Bibliography"/>
@@ -4386,7 +4682,7 @@
       <w:r>
         <w:t xml:space="preserve"> </w:t>
       </w:r>
-      <w:hyperlink r:id="rId73">
+      <w:hyperlink r:id="rId74">
         <w:r>
           <w:rPr>
             <w:rStyle w:val="Hyperlink"/>
@@ -4398,8 +4694,8 @@
         <w:t xml:space="preserve">.</w:t>
       </w:r>
     </w:p>
-    <w:bookmarkEnd w:id="74"/>
-    <w:bookmarkStart w:id="75" w:name="ref-lee2022feedernet"/>
+    <w:bookmarkEnd w:id="75"/>
+    <w:bookmarkStart w:id="76" w:name="ref-lee2022feedernet"/>
     <w:p>
       <w:pPr>
         <w:pStyle w:val="Bibliography"/>
@@ -4462,8 +4758,8 @@
         <w:t xml:space="preserve">.”</w:t>
       </w:r>
     </w:p>
-    <w:bookmarkEnd w:id="75"/>
-    <w:bookmarkStart w:id="77" w:name="ref-mamuye2022health"/>
+    <w:bookmarkEnd w:id="76"/>
+    <w:bookmarkStart w:id="78" w:name="ref-mamuye2022health"/>
     <w:p>
       <w:pPr>
         <w:pStyle w:val="Bibliography"/>
@@ -4508,7 +4804,7 @@
       <w:r>
         <w:t xml:space="preserve"> </w:t>
       </w:r>
-      <w:hyperlink r:id="rId76">
+      <w:hyperlink r:id="rId77">
         <w:r>
           <w:rPr>
             <w:rStyle w:val="Hyperlink"/>
@@ -4520,8 +4816,8 @@
         <w:t xml:space="preserve">.</w:t>
       </w:r>
     </w:p>
-    <w:bookmarkEnd w:id="77"/>
-    <w:bookmarkStart w:id="79" w:name="ref-mandl2020push"/>
+    <w:bookmarkEnd w:id="78"/>
+    <w:bookmarkStart w:id="80" w:name="ref-mandl2020push"/>
     <w:p>
       <w:pPr>
         <w:pStyle w:val="Bibliography"/>
@@ -4578,7 +4874,7 @@
       <w:r>
         <w:t xml:space="preserve"> </w:t>
       </w:r>
-      <w:hyperlink r:id="rId78">
+      <w:hyperlink r:id="rId79">
         <w:r>
           <w:rPr>
             <w:rStyle w:val="Hyperlink"/>
@@ -4590,8 +4886,8 @@
         <w:t xml:space="preserve">.</w:t>
       </w:r>
     </w:p>
-    <w:bookmarkEnd w:id="79"/>
-    <w:bookmarkStart w:id="81" w:name="ref-mateus2024data"/>
+    <w:bookmarkEnd w:id="80"/>
+    <w:bookmarkStart w:id="82" w:name="ref-mateus2024data"/>
     <w:p>
       <w:pPr>
         <w:pStyle w:val="Bibliography"/>
@@ -4648,7 +4944,7 @@
       <w:r>
         <w:t xml:space="preserve"> </w:t>
       </w:r>
-      <w:hyperlink r:id="rId80">
+      <w:hyperlink r:id="rId81">
         <w:r>
           <w:rPr>
             <w:rStyle w:val="Hyperlink"/>
@@ -4660,8 +4956,8 @@
         <w:t xml:space="preserve">.</w:t>
       </w:r>
     </w:p>
-    <w:bookmarkEnd w:id="81"/>
-    <w:bookmarkStart w:id="83" w:name="ref-mehl2023fullstac"/>
+    <w:bookmarkEnd w:id="82"/>
+    <w:bookmarkStart w:id="84" w:name="ref-mehl2023fullstac"/>
     <w:p>
       <w:pPr>
         <w:pStyle w:val="Bibliography"/>
@@ -4703,7 +4999,7 @@
       <w:r>
         <w:t xml:space="preserve"> </w:t>
       </w:r>
-      <w:hyperlink r:id="rId82">
+      <w:hyperlink r:id="rId83">
         <w:r>
           <w:rPr>
             <w:rStyle w:val="Hyperlink"/>
@@ -4715,8 +5011,8 @@
         <w:t xml:space="preserve">.</w:t>
       </w:r>
     </w:p>
-    <w:bookmarkEnd w:id="83"/>
-    <w:bookmarkStart w:id="85" w:name="ref-mullie2023coda"/>
+    <w:bookmarkEnd w:id="84"/>
+    <w:bookmarkStart w:id="86" w:name="ref-mullie2023coda"/>
     <w:p>
       <w:pPr>
         <w:pStyle w:val="Bibliography"/>
@@ -4752,7 +5048,7 @@
       <w:r>
         <w:t xml:space="preserve"> </w:t>
       </w:r>
-      <w:hyperlink r:id="rId84">
+      <w:hyperlink r:id="rId85">
         <w:r>
           <w:rPr>
             <w:rStyle w:val="Hyperlink"/>
@@ -4764,8 +5060,8 @@
         <w:t xml:space="preserve">.</w:t>
       </w:r>
     </w:p>
-    <w:bookmarkEnd w:id="85"/>
-    <w:bookmarkStart w:id="86" w:name="ref-india2020national"/>
+    <w:bookmarkEnd w:id="86"/>
+    <w:bookmarkStart w:id="87" w:name="ref-india2020national"/>
     <w:p>
       <w:pPr>
         <w:pStyle w:val="Bibliography"/>
@@ -4789,8 +5085,8 @@
         <w:t xml:space="preserve">2020. India National Health Authority.</w:t>
       </w:r>
     </w:p>
-    <w:bookmarkEnd w:id="86"/>
-    <w:bookmarkStart w:id="88" w:name="ref-nsaghurwe2021one"/>
+    <w:bookmarkEnd w:id="87"/>
+    <w:bookmarkStart w:id="89" w:name="ref-nsaghurwe2021one"/>
     <w:p>
       <w:pPr>
         <w:pStyle w:val="Bibliography"/>
@@ -4832,7 +5128,7 @@
       <w:r>
         <w:t xml:space="preserve"> </w:t>
       </w:r>
-      <w:hyperlink r:id="rId87">
+      <w:hyperlink r:id="rId88">
         <w:r>
           <w:rPr>
             <w:rStyle w:val="Hyperlink"/>
@@ -4844,8 +5140,8 @@
         <w:t xml:space="preserve">.</w:t>
       </w:r>
     </w:p>
-    <w:bookmarkEnd w:id="88"/>
-    <w:bookmarkStart w:id="89" w:name="ref-ohie2023unconference"/>
+    <w:bookmarkEnd w:id="89"/>
+    <w:bookmarkStart w:id="90" w:name="ref-ohie2023unconference"/>
     <w:p>
       <w:pPr>
         <w:pStyle w:val="Bibliography"/>
@@ -4869,8 +5165,8 @@
         <w:t xml:space="preserve">2023.</w:t>
       </w:r>
     </w:p>
-    <w:bookmarkEnd w:id="89"/>
-    <w:bookmarkStart w:id="90" w:name="ref-openhie"/>
+    <w:bookmarkEnd w:id="90"/>
+    <w:bookmarkStart w:id="91" w:name="ref-openhie"/>
     <w:p>
       <w:pPr>
         <w:pStyle w:val="Bibliography"/>
@@ -4907,8 +5203,8 @@
         <w:t xml:space="preserve">. https://ohie.org/.</w:t>
       </w:r>
     </w:p>
-    <w:bookmarkEnd w:id="90"/>
-    <w:bookmarkStart w:id="92" w:name="ref-pedreira2023composable"/>
+    <w:bookmarkEnd w:id="91"/>
+    <w:bookmarkStart w:id="93" w:name="ref-pedreira2023composable"/>
     <w:p>
       <w:pPr>
         <w:pStyle w:val="Bibliography"/>
@@ -4950,7 +5246,7 @@
       <w:r>
         <w:t xml:space="preserve"> </w:t>
       </w:r>
-      <w:hyperlink r:id="rId91">
+      <w:hyperlink r:id="rId92">
         <w:r>
           <w:rPr>
             <w:rStyle w:val="Hyperlink"/>
@@ -4962,8 +5258,8 @@
         <w:t xml:space="preserve">.</w:t>
       </w:r>
     </w:p>
-    <w:bookmarkEnd w:id="92"/>
-    <w:bookmarkStart w:id="94" w:name="ref-peng2023etlprocess"/>
+    <w:bookmarkEnd w:id="93"/>
+    <w:bookmarkStart w:id="95" w:name="ref-peng2023etlprocess"/>
     <w:p>
       <w:pPr>
         <w:pStyle w:val="Bibliography"/>
@@ -5041,7 +5337,7 @@
       <w:r>
         <w:t xml:space="preserve"> </w:t>
       </w:r>
-      <w:hyperlink r:id="rId93">
+      <w:hyperlink r:id="rId94">
         <w:r>
           <w:rPr>
             <w:rStyle w:val="Hyperlink"/>
@@ -5053,8 +5349,8 @@
         <w:t xml:space="preserve">.</w:t>
       </w:r>
     </w:p>
-    <w:bookmarkEnd w:id="94"/>
-    <w:bookmarkStart w:id="96" w:name="ref-reynolds2011open"/>
+    <w:bookmarkEnd w:id="95"/>
+    <w:bookmarkStart w:id="97" w:name="ref-reynolds2011open"/>
     <w:p>
       <w:pPr>
         <w:pStyle w:val="Bibliography"/>
@@ -5114,7 +5410,7 @@
       <w:r>
         <w:t xml:space="preserve"> </w:t>
       </w:r>
-      <w:hyperlink r:id="rId95">
+      <w:hyperlink r:id="rId96">
         <w:r>
           <w:rPr>
             <w:rStyle w:val="Hyperlink"/>
@@ -5126,8 +5422,8 @@
         <w:t xml:space="preserve">.</w:t>
       </w:r>
     </w:p>
-    <w:bookmarkEnd w:id="96"/>
-    <w:bookmarkStart w:id="98" w:name="ref-rieke2020future"/>
+    <w:bookmarkEnd w:id="97"/>
+    <w:bookmarkStart w:id="99" w:name="ref-rieke2020future"/>
     <w:p>
       <w:pPr>
         <w:pStyle w:val="Bibliography"/>
@@ -5160,7 +5456,7 @@
       <w:r>
         <w:t xml:space="preserve"> </w:t>
       </w:r>
-      <w:hyperlink r:id="rId97">
+      <w:hyperlink r:id="rId98">
         <w:r>
           <w:rPr>
             <w:rStyle w:val="Hyperlink"/>
@@ -5172,8 +5468,8 @@
         <w:t xml:space="preserve">.</w:t>
       </w:r>
     </w:p>
-    <w:bookmarkEnd w:id="98"/>
-    <w:bookmarkStart w:id="100" w:name="ref-sinaci2024privacypreserving"/>
+    <w:bookmarkEnd w:id="99"/>
+    <w:bookmarkStart w:id="101" w:name="ref-sinaci2024privacypreserving"/>
     <w:p>
       <w:pPr>
         <w:pStyle w:val="Bibliography"/>
@@ -5230,7 +5526,7 @@
       <w:r>
         <w:t xml:space="preserve"> </w:t>
       </w:r>
-      <w:hyperlink r:id="rId99">
+      <w:hyperlink r:id="rId100">
         <w:r>
           <w:rPr>
             <w:rStyle w:val="Hyperlink"/>
@@ -5242,8 +5538,8 @@
         <w:t xml:space="preserve">.</w:t>
       </w:r>
     </w:p>
-    <w:bookmarkEnd w:id="100"/>
-    <w:bookmarkStart w:id="102" w:name="ref-smits2022improved"/>
+    <w:bookmarkEnd w:id="101"/>
+    <w:bookmarkStart w:id="103" w:name="ref-smits2022improved"/>
     <w:p>
       <w:pPr>
         <w:pStyle w:val="Bibliography"/>
@@ -5354,7 +5650,7 @@
       <w:r>
         <w:t xml:space="preserve"> </w:t>
       </w:r>
-      <w:hyperlink r:id="rId101">
+      <w:hyperlink r:id="rId102">
         <w:r>
           <w:rPr>
             <w:rStyle w:val="Hyperlink"/>
@@ -5366,8 +5662,8 @@
         <w:t xml:space="preserve">.</w:t>
       </w:r>
     </w:p>
-    <w:bookmarkEnd w:id="102"/>
-    <w:bookmarkStart w:id="104" w:name="ref-syzdykova2017opensource"/>
+    <w:bookmarkEnd w:id="103"/>
+    <w:bookmarkStart w:id="105" w:name="ref-syzdykova2017opensource"/>
     <w:p>
       <w:pPr>
         <w:pStyle w:val="Bibliography"/>
@@ -5427,7 +5723,7 @@
       <w:r>
         <w:t xml:space="preserve"> </w:t>
       </w:r>
-      <w:hyperlink r:id="rId103">
+      <w:hyperlink r:id="rId104">
         <w:r>
           <w:rPr>
             <w:rStyle w:val="Hyperlink"/>
@@ -5439,8 +5735,8 @@
         <w:t xml:space="preserve">.</w:t>
       </w:r>
     </w:p>
-    <w:bookmarkEnd w:id="104"/>
-    <w:bookmarkStart w:id="106" w:name="ref-teo2024federated"/>
+    <w:bookmarkEnd w:id="105"/>
+    <w:bookmarkStart w:id="107" w:name="ref-teo2024federated"/>
     <w:p>
       <w:pPr>
         <w:pStyle w:val="Bibliography"/>
@@ -5485,7 +5781,7 @@
       <w:r>
         <w:t xml:space="preserve"> </w:t>
       </w:r>
-      <w:hyperlink r:id="rId105">
+      <w:hyperlink r:id="rId106">
         <w:r>
           <w:rPr>
             <w:rStyle w:val="Hyperlink"/>
@@ -5497,8 +5793,8 @@
         <w:t xml:space="preserve">.</w:t>
       </w:r>
     </w:p>
-    <w:bookmarkEnd w:id="106"/>
-    <w:bookmarkStart w:id="107" w:name="ref-thaiya2021adoption"/>
+    <w:bookmarkEnd w:id="107"/>
+    <w:bookmarkStart w:id="108" w:name="ref-thaiya2021adoption"/>
     <w:p>
       <w:pPr>
         <w:pStyle w:val="Bibliography"/>
@@ -5564,8 +5860,8 @@
         <w:t xml:space="preserve">March.</w:t>
       </w:r>
     </w:p>
-    <w:bookmarkEnd w:id="107"/>
-    <w:bookmarkStart w:id="108" w:name="ref-tilahun2023african"/>
+    <w:bookmarkEnd w:id="108"/>
+    <w:bookmarkStart w:id="109" w:name="ref-tilahun2023african"/>
     <w:p>
       <w:pPr>
         <w:pStyle w:val="Bibliography"/>
@@ -5601,8 +5897,8 @@
         <w:t xml:space="preserve">.”</w:t>
       </w:r>
     </w:p>
-    <w:bookmarkEnd w:id="108"/>
-    <w:bookmarkStart w:id="109" w:name="ref-tsafnat2024converge"/>
+    <w:bookmarkEnd w:id="109"/>
+    <w:bookmarkStart w:id="110" w:name="ref-tsafnat2024converge"/>
     <w:p>
       <w:pPr>
         <w:pStyle w:val="Bibliography"/>
@@ -5629,9 +5925,9 @@
         <w:t xml:space="preserve">Sense of a Plethora of Open Data Standards in Healthcare: An Editorial.”</w:t>
       </w:r>
     </w:p>
-    <w:bookmarkEnd w:id="109"/>
     <w:bookmarkEnd w:id="110"/>
     <w:bookmarkEnd w:id="111"/>
+    <w:bookmarkEnd w:id="112"/>
     <w:sectPr/>
   </w:body>
 </w:document>

</xml_diff>

<commit_message>
Add Matt as author
</commit_message>
<xml_diff>
--- a/index.docx
+++ b/index.docx
@@ -156,6 +156,20 @@
       </w:r>
       <w:r>
         <w:t xml:space="preserve">Verhoeff</w:t>
+      </w:r>
+    </w:p>
+    <w:p>
+      <w:pPr>
+        <w:pStyle w:val="Author"/>
+      </w:pPr>
+      <w:r>
+        <w:t xml:space="preserve">Matt</w:t>
+      </w:r>
+      <w:r>
+        <w:t xml:space="preserve"> </w:t>
+      </w:r>
+      <w:r>
+        <w:t xml:space="preserve">Berg</w:t>
       </w:r>
     </w:p>
     <w:p>

</xml_diff>

<commit_message>
Added all feedback from Melle
</commit_message>
<xml_diff>
--- a/index.docx
+++ b/index.docx
@@ -49,13 +49,539 @@
         <w:t xml:space="preserve"> </w:t>
       </w:r>
       <w:r>
+        <w:t xml:space="preserve">open-source</w:t>
+      </w:r>
+      <w:r>
+        <w:t xml:space="preserve"> </w:t>
+      </w:r>
+      <w:r>
+        <w:t xml:space="preserve">implementations</w:t>
+      </w:r>
+      <w:r>
+        <w:t xml:space="preserve"> </w:t>
+      </w:r>
+      <w:r>
+        <w:t xml:space="preserve">when</w:t>
+      </w:r>
+      <w:r>
+        <w:t xml:space="preserve"> </w:t>
+      </w:r>
+      <w:r>
+        <w:t xml:space="preserve">choosing</w:t>
+      </w:r>
+      <w:r>
+        <w:t xml:space="preserve"> </w:t>
+      </w:r>
+      <w:r>
         <w:t xml:space="preserve">open</w:t>
       </w:r>
       <w:r>
         <w:t xml:space="preserve"> </w:t>
       </w:r>
       <w:r>
-        <w:t xml:space="preserve">source</w:t>
+        <w:t xml:space="preserve">standards</w:t>
+      </w:r>
+    </w:p>
+    <w:p>
+      <w:pPr>
+        <w:pStyle w:val="Author"/>
+      </w:pPr>
+      <w:r>
+        <w:t xml:space="preserve">Daniel</w:t>
+      </w:r>
+      <w:r>
+        <w:t xml:space="preserve"> </w:t>
+      </w:r>
+      <w:r>
+        <w:t xml:space="preserve">Kapitan</w:t>
+      </w:r>
+    </w:p>
+    <w:p>
+      <w:pPr>
+        <w:pStyle w:val="Author"/>
+      </w:pPr>
+      <w:r>
+        <w:t xml:space="preserve">Femke</w:t>
+      </w:r>
+      <w:r>
+        <w:t xml:space="preserve"> </w:t>
+      </w:r>
+      <w:r>
+        <w:t xml:space="preserve">Heddema</w:t>
+      </w:r>
+    </w:p>
+    <w:p>
+      <w:pPr>
+        <w:pStyle w:val="Author"/>
+      </w:pPr>
+      <w:r>
+        <w:t xml:space="preserve">Andre</w:t>
+      </w:r>
+      <w:r>
+        <w:t xml:space="preserve"> </w:t>
+      </w:r>
+      <w:r>
+        <w:t xml:space="preserve">Dekker</w:t>
+      </w:r>
+    </w:p>
+    <w:p>
+      <w:pPr>
+        <w:pStyle w:val="Author"/>
+      </w:pPr>
+      <w:r>
+        <w:t xml:space="preserve">Melle</w:t>
+      </w:r>
+      <w:r>
+        <w:t xml:space="preserve"> </w:t>
+      </w:r>
+      <w:r>
+        <w:t xml:space="preserve">Sieswerda</w:t>
+      </w:r>
+    </w:p>
+    <w:p>
+      <w:pPr>
+        <w:pStyle w:val="Author"/>
+      </w:pPr>
+      <w:r>
+        <w:t xml:space="preserve">Bart-Jan</w:t>
+      </w:r>
+      <w:r>
+        <w:t xml:space="preserve"> </w:t>
+      </w:r>
+      <w:r>
+        <w:t xml:space="preserve">Verhoeff</w:t>
+      </w:r>
+    </w:p>
+    <w:p>
+      <w:pPr>
+        <w:pStyle w:val="Author"/>
+      </w:pPr>
+      <w:r>
+        <w:t xml:space="preserve">Matt</w:t>
+      </w:r>
+      <w:r>
+        <w:t xml:space="preserve"> </w:t>
+      </w:r>
+      <w:r>
+        <w:t xml:space="preserve">Berg</w:t>
+      </w:r>
+    </w:p>
+    <w:p>
+      <w:pPr>
+        <w:pStyle w:val="AbstractTitle"/>
+      </w:pPr>
+      <w:r>
+        <w:t xml:space="preserve">Abstract</w:t>
+      </w:r>
+    </w:p>
+    <w:p>
+      <w:pPr>
+        <w:pStyle w:val="Abstract"/>
+      </w:pPr>
+      <w:r>
+        <w:t xml:space="preserve">In</w:t>
+      </w:r>
+      <w:r>
+        <w:t xml:space="preserve"> </w:t>
+      </w:r>
+      <w:r>
+        <w:t xml:space="preserve">response</w:t>
+      </w:r>
+      <w:r>
+        <w:t xml:space="preserve"> </w:t>
+      </w:r>
+      <w:r>
+        <w:t xml:space="preserve">to</w:t>
+      </w:r>
+      <w:r>
+        <w:t xml:space="preserve"> </w:t>
+      </w:r>
+      <w:r>
+        <w:t xml:space="preserve">the</w:t>
+      </w:r>
+      <w:r>
+        <w:t xml:space="preserve"> </w:t>
+      </w:r>
+      <w:r>
+        <w:t xml:space="preserve">proposal</w:t>
+      </w:r>
+      <w:r>
+        <w:t xml:space="preserve"> </w:t>
+      </w:r>
+      <w:r>
+        <w:t xml:space="preserve">of</w:t>
+      </w:r>
+      <w:r>
+        <w:t xml:space="preserve"> </w:t>
+      </w:r>
+      <w:r>
+        <w:t xml:space="preserve">Tsafnat</w:t>
+      </w:r>
+      <w:r>
+        <w:t xml:space="preserve"> </w:t>
+      </w:r>
+      <w:r>
+        <w:t xml:space="preserve">et</w:t>
+      </w:r>
+      <w:r>
+        <w:t xml:space="preserve"> </w:t>
+      </w:r>
+      <w:r>
+        <w:t xml:space="preserve">al. to</w:t>
+      </w:r>
+      <w:r>
+        <w:t xml:space="preserve"> </w:t>
+      </w:r>
+      <w:r>
+        <w:t xml:space="preserve">converge</w:t>
+      </w:r>
+      <w:r>
+        <w:t xml:space="preserve"> </w:t>
+      </w:r>
+      <w:r>
+        <w:t xml:space="preserve">towards</w:t>
+      </w:r>
+      <w:r>
+        <w:t xml:space="preserve"> </w:t>
+      </w:r>
+      <w:r>
+        <w:t xml:space="preserve">three</w:t>
+      </w:r>
+      <w:r>
+        <w:t xml:space="preserve"> </w:t>
+      </w:r>
+      <w:r>
+        <w:t xml:space="preserve">open</w:t>
+      </w:r>
+      <w:r>
+        <w:t xml:space="preserve"> </w:t>
+      </w:r>
+      <w:r>
+        <w:t xml:space="preserve">health</w:t>
+      </w:r>
+      <w:r>
+        <w:t xml:space="preserve"> </w:t>
+      </w:r>
+      <w:r>
+        <w:t xml:space="preserve">data</w:t>
+      </w:r>
+      <w:r>
+        <w:t xml:space="preserve"> </w:t>
+      </w:r>
+      <w:r>
+        <w:t xml:space="preserve">standards,</w:t>
+      </w:r>
+      <w:r>
+        <w:t xml:space="preserve"> </w:t>
+      </w:r>
+      <w:r>
+        <w:t xml:space="preserve">this</w:t>
+      </w:r>
+      <w:r>
+        <w:t xml:space="preserve"> </w:t>
+      </w:r>
+      <w:r>
+        <w:t xml:space="preserve">viewpoint</w:t>
+      </w:r>
+      <w:r>
+        <w:t xml:space="preserve"> </w:t>
+      </w:r>
+      <w:r>
+        <w:t xml:space="preserve">provides</w:t>
+      </w:r>
+      <w:r>
+        <w:t xml:space="preserve"> </w:t>
+      </w:r>
+      <w:r>
+        <w:t xml:space="preserve">a</w:t>
+      </w:r>
+      <w:r>
+        <w:t xml:space="preserve"> </w:t>
+      </w:r>
+      <w:r>
+        <w:t xml:space="preserve">critical</w:t>
+      </w:r>
+      <w:r>
+        <w:t xml:space="preserve"> </w:t>
+      </w:r>
+      <w:r>
+        <w:t xml:space="preserve">reflection</w:t>
+      </w:r>
+      <w:r>
+        <w:t xml:space="preserve"> </w:t>
+      </w:r>
+      <w:r>
+        <w:t xml:space="preserve">on</w:t>
+      </w:r>
+      <w:r>
+        <w:t xml:space="preserve"> </w:t>
+      </w:r>
+      <w:r>
+        <w:t xml:space="preserve">the</w:t>
+      </w:r>
+      <w:r>
+        <w:t xml:space="preserve"> </w:t>
+      </w:r>
+      <w:r>
+        <w:t xml:space="preserve">proposed</w:t>
+      </w:r>
+      <w:r>
+        <w:t xml:space="preserve"> </w:t>
+      </w:r>
+      <w:r>
+        <w:t xml:space="preserve">alignment</w:t>
+      </w:r>
+      <w:r>
+        <w:t xml:space="preserve"> </w:t>
+      </w:r>
+      <w:r>
+        <w:t xml:space="preserve">of</w:t>
+      </w:r>
+      <w:r>
+        <w:t xml:space="preserve"> </w:t>
+      </w:r>
+      <w:r>
+        <w:t xml:space="preserve">using</w:t>
+      </w:r>
+      <w:r>
+        <w:t xml:space="preserve"> </w:t>
+      </w:r>
+      <w:r>
+        <w:t xml:space="preserve">openEHR,</w:t>
+      </w:r>
+      <w:r>
+        <w:t xml:space="preserve"> </w:t>
+      </w:r>
+      <w:r>
+        <w:t xml:space="preserve">FHIR</w:t>
+      </w:r>
+      <w:r>
+        <w:t xml:space="preserve"> </w:t>
+      </w:r>
+      <w:r>
+        <w:t xml:space="preserve">and</w:t>
+      </w:r>
+      <w:r>
+        <w:t xml:space="preserve"> </w:t>
+      </w:r>
+      <w:r>
+        <w:t xml:space="preserve">OMOP</w:t>
+      </w:r>
+      <w:r>
+        <w:t xml:space="preserve"> </w:t>
+      </w:r>
+      <w:r>
+        <w:t xml:space="preserve">as</w:t>
+      </w:r>
+      <w:r>
+        <w:t xml:space="preserve"> </w:t>
+      </w:r>
+      <w:r>
+        <w:t xml:space="preserve">the</w:t>
+      </w:r>
+      <w:r>
+        <w:t xml:space="preserve"> </w:t>
+      </w:r>
+      <w:r>
+        <w:t xml:space="preserve">default</w:t>
+      </w:r>
+      <w:r>
+        <w:t xml:space="preserve"> </w:t>
+      </w:r>
+      <w:r>
+        <w:t xml:space="preserve">standards</w:t>
+      </w:r>
+      <w:r>
+        <w:t xml:space="preserve"> </w:t>
+      </w:r>
+      <w:r>
+        <w:t xml:space="preserve">for</w:t>
+      </w:r>
+      <w:r>
+        <w:t xml:space="preserve"> </w:t>
+      </w:r>
+      <w:r>
+        <w:t xml:space="preserve">clinical</w:t>
+      </w:r>
+      <w:r>
+        <w:t xml:space="preserve"> </w:t>
+      </w:r>
+      <w:r>
+        <w:t xml:space="preserve">care</w:t>
+      </w:r>
+      <w:r>
+        <w:t xml:space="preserve"> </w:t>
+      </w:r>
+      <w:r>
+        <w:t xml:space="preserve">and</w:t>
+      </w:r>
+      <w:r>
+        <w:t xml:space="preserve"> </w:t>
+      </w:r>
+      <w:r>
+        <w:t xml:space="preserve">administration,</w:t>
+      </w:r>
+      <w:r>
+        <w:t xml:space="preserve"> </w:t>
+      </w:r>
+      <w:r>
+        <w:t xml:space="preserve">data</w:t>
+      </w:r>
+      <w:r>
+        <w:t xml:space="preserve"> </w:t>
+      </w:r>
+      <w:r>
+        <w:t xml:space="preserve">exchange</w:t>
+      </w:r>
+      <w:r>
+        <w:t xml:space="preserve"> </w:t>
+      </w:r>
+      <w:r>
+        <w:t xml:space="preserve">and</w:t>
+      </w:r>
+      <w:r>
+        <w:t xml:space="preserve"> </w:t>
+      </w:r>
+      <w:r>
+        <w:t xml:space="preserve">longitudinal</w:t>
+      </w:r>
+      <w:r>
+        <w:t xml:space="preserve"> </w:t>
+      </w:r>
+      <w:r>
+        <w:t xml:space="preserve">analysis,</w:t>
+      </w:r>
+      <w:r>
+        <w:t xml:space="preserve"> </w:t>
+      </w:r>
+      <w:r>
+        <w:t xml:space="preserve">respectively.</w:t>
+      </w:r>
+      <w:r>
+        <w:t xml:space="preserve"> </w:t>
+      </w:r>
+      <w:r>
+        <w:t xml:space="preserve">We</w:t>
+      </w:r>
+      <w:r>
+        <w:t xml:space="preserve"> </w:t>
+      </w:r>
+      <w:r>
+        <w:t xml:space="preserve">argue</w:t>
+      </w:r>
+      <w:r>
+        <w:t xml:space="preserve"> </w:t>
+      </w:r>
+      <w:r>
+        <w:t xml:space="preserve">that</w:t>
+      </w:r>
+      <w:r>
+        <w:t xml:space="preserve"> </w:t>
+      </w:r>
+      <w:r>
+        <w:t xml:space="preserve">open</w:t>
+      </w:r>
+      <w:r>
+        <w:t xml:space="preserve"> </w:t>
+      </w:r>
+      <w:r>
+        <w:t xml:space="preserve">standards</w:t>
+      </w:r>
+      <w:r>
+        <w:t xml:space="preserve"> </w:t>
+      </w:r>
+      <w:r>
+        <w:t xml:space="preserve">are</w:t>
+      </w:r>
+      <w:r>
+        <w:t xml:space="preserve"> </w:t>
+      </w:r>
+      <w:r>
+        <w:t xml:space="preserve">a</w:t>
+      </w:r>
+      <w:r>
+        <w:t xml:space="preserve"> </w:t>
+      </w:r>
+      <w:r>
+        <w:t xml:space="preserve">necessary</w:t>
+      </w:r>
+      <w:r>
+        <w:t xml:space="preserve"> </w:t>
+      </w:r>
+      <w:r>
+        <w:t xml:space="preserve">but</w:t>
+      </w:r>
+      <w:r>
+        <w:t xml:space="preserve"> </w:t>
+      </w:r>
+      <w:r>
+        <w:t xml:space="preserve">not</w:t>
+      </w:r>
+      <w:r>
+        <w:t xml:space="preserve"> </w:t>
+      </w:r>
+      <w:r>
+        <w:t xml:space="preserve">sufficient</w:t>
+      </w:r>
+      <w:r>
+        <w:t xml:space="preserve"> </w:t>
+      </w:r>
+      <w:r>
+        <w:t xml:space="preserve">condition</w:t>
+      </w:r>
+      <w:r>
+        <w:t xml:space="preserve"> </w:t>
+      </w:r>
+      <w:r>
+        <w:t xml:space="preserve">to</w:t>
+      </w:r>
+      <w:r>
+        <w:t xml:space="preserve"> </w:t>
+      </w:r>
+      <w:r>
+        <w:t xml:space="preserve">achieve</w:t>
+      </w:r>
+      <w:r>
+        <w:t xml:space="preserve"> </w:t>
+      </w:r>
+      <w:r>
+        <w:t xml:space="preserve">health</w:t>
+      </w:r>
+      <w:r>
+        <w:t xml:space="preserve"> </w:t>
+      </w:r>
+      <w:r>
+        <w:t xml:space="preserve">data</w:t>
+      </w:r>
+      <w:r>
+        <w:t xml:space="preserve"> </w:t>
+      </w:r>
+      <w:r>
+        <w:t xml:space="preserve">interoperability.</w:t>
+      </w:r>
+      <w:r>
+        <w:t xml:space="preserve"> </w:t>
+      </w:r>
+      <w:r>
+        <w:t xml:space="preserve">The</w:t>
+      </w:r>
+      <w:r>
+        <w:t xml:space="preserve"> </w:t>
+      </w:r>
+      <w:r>
+        <w:t xml:space="preserve">ecosystem</w:t>
+      </w:r>
+      <w:r>
+        <w:t xml:space="preserve"> </w:t>
+      </w:r>
+      <w:r>
+        <w:t xml:space="preserve">of</w:t>
+      </w:r>
+      <w:r>
+        <w:t xml:space="preserve"> </w:t>
+      </w:r>
+      <w:r>
+        <w:t xml:space="preserve">open-source</w:t>
       </w:r>
       <w:r>
         <w:t xml:space="preserve"> </w:t>
@@ -67,6 +593,30 @@
         <w:t xml:space="preserve"> </w:t>
       </w:r>
       <w:r>
+        <w:t xml:space="preserve">needs</w:t>
+      </w:r>
+      <w:r>
+        <w:t xml:space="preserve"> </w:t>
+      </w:r>
+      <w:r>
+        <w:t xml:space="preserve">to</w:t>
+      </w:r>
+      <w:r>
+        <w:t xml:space="preserve"> </w:t>
+      </w:r>
+      <w:r>
+        <w:t xml:space="preserve">be</w:t>
+      </w:r>
+      <w:r>
+        <w:t xml:space="preserve"> </w:t>
+      </w:r>
+      <w:r>
+        <w:t xml:space="preserve">considered</w:t>
+      </w:r>
+      <w:r>
+        <w:t xml:space="preserve"> </w:t>
+      </w:r>
+      <w:r>
         <w:t xml:space="preserve">when</w:t>
       </w:r>
       <w:r>
@@ -79,1300 +629,738 @@
         <w:t xml:space="preserve"> </w:t>
       </w:r>
       <w:r>
+        <w:t xml:space="preserve">an</w:t>
+      </w:r>
+      <w:r>
+        <w:t xml:space="preserve"> </w:t>
+      </w:r>
+      <w:r>
+        <w:t xml:space="preserve">appropriate</w:t>
+      </w:r>
+      <w:r>
+        <w:t xml:space="preserve"> </w:t>
+      </w:r>
+      <w:r>
+        <w:t xml:space="preserve">standard</w:t>
+      </w:r>
+      <w:r>
+        <w:t xml:space="preserve"> </w:t>
+      </w:r>
+      <w:r>
+        <w:t xml:space="preserve">for</w:t>
+      </w:r>
+      <w:r>
+        <w:t xml:space="preserve"> </w:t>
+      </w:r>
+      <w:r>
+        <w:t xml:space="preserve">a</w:t>
+      </w:r>
+      <w:r>
+        <w:t xml:space="preserve"> </w:t>
+      </w:r>
+      <w:r>
+        <w:t xml:space="preserve">given</w:t>
+      </w:r>
+      <w:r>
+        <w:t xml:space="preserve"> </w:t>
+      </w:r>
+      <w:r>
+        <w:t xml:space="preserve">context.</w:t>
+      </w:r>
+      <w:r>
+        <w:t xml:space="preserve"> </w:t>
+      </w:r>
+      <w:r>
+        <w:t xml:space="preserve">We</w:t>
+      </w:r>
+      <w:r>
+        <w:t xml:space="preserve"> </w:t>
+      </w:r>
+      <w:r>
+        <w:t xml:space="preserve">discuss</w:t>
+      </w:r>
+      <w:r>
+        <w:t xml:space="preserve"> </w:t>
+      </w:r>
+      <w:r>
+        <w:t xml:space="preserve">two</w:t>
+      </w:r>
+      <w:r>
+        <w:t xml:space="preserve"> </w:t>
+      </w:r>
+      <w:r>
+        <w:t xml:space="preserve">specific</w:t>
+      </w:r>
+      <w:r>
+        <w:t xml:space="preserve"> </w:t>
+      </w:r>
+      <w:r>
+        <w:t xml:space="preserve">contexts,</w:t>
+      </w:r>
+      <w:r>
+        <w:t xml:space="preserve"> </w:t>
+      </w:r>
+      <w:r>
+        <w:t xml:space="preserve">namely</w:t>
+      </w:r>
+      <w:r>
+        <w:t xml:space="preserve"> </w:t>
+      </w:r>
+      <w:r>
+        <w:t xml:space="preserve">standardization</w:t>
+      </w:r>
+      <w:r>
+        <w:t xml:space="preserve"> </w:t>
+      </w:r>
+      <w:r>
+        <w:t xml:space="preserve">of</w:t>
+      </w:r>
+      <w:r>
+        <w:t xml:space="preserve"> </w:t>
+      </w:r>
+      <w:r>
+        <w:t xml:space="preserve">i)</w:t>
+      </w:r>
+      <w:r>
+        <w:t xml:space="preserve"> </w:t>
+      </w:r>
+      <w:r>
+        <w:t xml:space="preserve">health</w:t>
+      </w:r>
+      <w:r>
+        <w:t xml:space="preserve"> </w:t>
+      </w:r>
+      <w:r>
+        <w:t xml:space="preserve">data</w:t>
+      </w:r>
+      <w:r>
+        <w:t xml:space="preserve"> </w:t>
+      </w:r>
+      <w:r>
+        <w:t xml:space="preserve">for</w:t>
+      </w:r>
+      <w:r>
+        <w:t xml:space="preserve"> </w:t>
+      </w:r>
+      <w:r>
+        <w:t xml:space="preserve">federated</w:t>
+      </w:r>
+      <w:r>
+        <w:t xml:space="preserve"> </w:t>
+      </w:r>
+      <w:r>
+        <w:t xml:space="preserve">learning,</w:t>
+      </w:r>
+      <w:r>
+        <w:t xml:space="preserve"> </w:t>
+      </w:r>
+      <w:r>
+        <w:t xml:space="preserve">and</w:t>
+      </w:r>
+      <w:r>
+        <w:t xml:space="preserve"> </w:t>
+      </w:r>
+      <w:r>
+        <w:t xml:space="preserve">ii)</w:t>
+      </w:r>
+      <w:r>
+        <w:t xml:space="preserve"> </w:t>
+      </w:r>
+      <w:r>
+        <w:t xml:space="preserve">health</w:t>
+      </w:r>
+      <w:r>
+        <w:t xml:space="preserve"> </w:t>
+      </w:r>
+      <w:r>
+        <w:t xml:space="preserve">data</w:t>
+      </w:r>
+      <w:r>
+        <w:t xml:space="preserve"> </w:t>
+      </w:r>
+      <w:r>
+        <w:t xml:space="preserve">sharing</w:t>
+      </w:r>
+      <w:r>
+        <w:t xml:space="preserve"> </w:t>
+      </w:r>
+      <w:r>
+        <w:t xml:space="preserve">in</w:t>
+      </w:r>
+      <w:r>
+        <w:t xml:space="preserve"> </w:t>
+      </w:r>
+      <w:r>
+        <w:t xml:space="preserve">low-</w:t>
+      </w:r>
+      <w:r>
+        <w:t xml:space="preserve"> </w:t>
+      </w:r>
+      <w:r>
+        <w:t xml:space="preserve">and</w:t>
+      </w:r>
+      <w:r>
+        <w:t xml:space="preserve"> </w:t>
+      </w:r>
+      <w:r>
+        <w:t xml:space="preserve">middle</w:t>
+      </w:r>
+      <w:r>
+        <w:t xml:space="preserve"> </w:t>
+      </w:r>
+      <w:r>
+        <w:t xml:space="preserve">income</w:t>
+      </w:r>
+      <w:r>
+        <w:t xml:space="preserve"> </w:t>
+      </w:r>
+      <w:r>
+        <w:t xml:space="preserve">countries</w:t>
+      </w:r>
+      <w:r>
+        <w:t xml:space="preserve"> </w:t>
+      </w:r>
+      <w:r>
+        <w:t xml:space="preserve">(LMICs).</w:t>
+      </w:r>
+      <w:r>
+        <w:t xml:space="preserve"> </w:t>
+      </w:r>
+      <w:r>
+        <w:t xml:space="preserve">Specific</w:t>
+      </w:r>
+      <w:r>
+        <w:t xml:space="preserve"> </w:t>
+      </w:r>
+      <w:r>
+        <w:t xml:space="preserve">design</w:t>
+      </w:r>
+      <w:r>
+        <w:t xml:space="preserve"> </w:t>
+      </w:r>
+      <w:r>
+        <w:t xml:space="preserve">principles,</w:t>
+      </w:r>
+      <w:r>
+        <w:t xml:space="preserve"> </w:t>
+      </w:r>
+      <w:r>
+        <w:t xml:space="preserve">practical</w:t>
+      </w:r>
+      <w:r>
+        <w:t xml:space="preserve"> </w:t>
+      </w:r>
+      <w:r>
+        <w:t xml:space="preserve">considerations</w:t>
+      </w:r>
+      <w:r>
+        <w:t xml:space="preserve"> </w:t>
+      </w:r>
+      <w:r>
+        <w:t xml:space="preserve">and</w:t>
+      </w:r>
+      <w:r>
+        <w:t xml:space="preserve"> </w:t>
+      </w:r>
+      <w:r>
+        <w:t xml:space="preserve">implementation</w:t>
+      </w:r>
+      <w:r>
+        <w:t xml:space="preserve"> </w:t>
+      </w:r>
+      <w:r>
+        <w:t xml:space="preserve">choices</w:t>
+      </w:r>
+      <w:r>
+        <w:t xml:space="preserve"> </w:t>
+      </w:r>
+      <w:r>
+        <w:t xml:space="preserve">for</w:t>
+      </w:r>
+      <w:r>
+        <w:t xml:space="preserve"> </w:t>
+      </w:r>
+      <w:r>
+        <w:t xml:space="preserve">these</w:t>
+      </w:r>
+      <w:r>
+        <w:t xml:space="preserve"> </w:t>
+      </w:r>
+      <w:r>
+        <w:t xml:space="preserve">two</w:t>
+      </w:r>
+      <w:r>
+        <w:t xml:space="preserve"> </w:t>
+      </w:r>
+      <w:r>
+        <w:t xml:space="preserve">contexts</w:t>
+      </w:r>
+      <w:r>
+        <w:t xml:space="preserve"> </w:t>
+      </w:r>
+      <w:r>
+        <w:t xml:space="preserve">are</w:t>
+      </w:r>
+      <w:r>
+        <w:t xml:space="preserve"> </w:t>
+      </w:r>
+      <w:r>
+        <w:t xml:space="preserve">described,</w:t>
+      </w:r>
+      <w:r>
+        <w:t xml:space="preserve"> </w:t>
+      </w:r>
+      <w:r>
+        <w:t xml:space="preserve">based</w:t>
+      </w:r>
+      <w:r>
+        <w:t xml:space="preserve"> </w:t>
+      </w:r>
+      <w:r>
+        <w:t xml:space="preserve">on</w:t>
+      </w:r>
+      <w:r>
+        <w:t xml:space="preserve"> </w:t>
+      </w:r>
+      <w:r>
+        <w:t xml:space="preserve">ongoing</w:t>
+      </w:r>
+      <w:r>
+        <w:t xml:space="preserve"> </w:t>
+      </w:r>
+      <w:r>
+        <w:t xml:space="preserve">work</w:t>
+      </w:r>
+      <w:r>
+        <w:t xml:space="preserve"> </w:t>
+      </w:r>
+      <w:r>
+        <w:t xml:space="preserve">in</w:t>
+      </w:r>
+      <w:r>
+        <w:t xml:space="preserve"> </w:t>
+      </w:r>
+      <w:r>
+        <w:t xml:space="preserve">both</w:t>
+      </w:r>
+      <w:r>
+        <w:t xml:space="preserve"> </w:t>
+      </w:r>
+      <w:r>
+        <w:t xml:space="preserve">areas.</w:t>
+      </w:r>
+      <w:r>
+        <w:t xml:space="preserve"> </w:t>
+      </w:r>
+      <w:r>
+        <w:t xml:space="preserve">In</w:t>
+      </w:r>
+      <w:r>
+        <w:t xml:space="preserve"> </w:t>
+      </w:r>
+      <w:r>
+        <w:t xml:space="preserve">the</w:t>
+      </w:r>
+      <w:r>
+        <w:t xml:space="preserve"> </w:t>
+      </w:r>
+      <w:r>
+        <w:t xml:space="preserve">case</w:t>
+      </w:r>
+      <w:r>
+        <w:t xml:space="preserve"> </w:t>
+      </w:r>
+      <w:r>
+        <w:t xml:space="preserve">of</w:t>
+      </w:r>
+      <w:r>
+        <w:t xml:space="preserve"> </w:t>
+      </w:r>
+      <w:r>
+        <w:t xml:space="preserve">federated</w:t>
+      </w:r>
+      <w:r>
+        <w:t xml:space="preserve"> </w:t>
+      </w:r>
+      <w:r>
+        <w:t xml:space="preserve">learning,</w:t>
+      </w:r>
+      <w:r>
+        <w:t xml:space="preserve"> </w:t>
+      </w:r>
+      <w:r>
+        <w:t xml:space="preserve">we</w:t>
+      </w:r>
+      <w:r>
+        <w:t xml:space="preserve"> </w:t>
+      </w:r>
+      <w:r>
+        <w:t xml:space="preserve">observe</w:t>
+      </w:r>
+      <w:r>
+        <w:t xml:space="preserve"> </w:t>
+      </w:r>
+      <w:r>
+        <w:t xml:space="preserve">convergence</w:t>
+      </w:r>
+      <w:r>
+        <w:t xml:space="preserve"> </w:t>
+      </w:r>
+      <w:r>
+        <w:t xml:space="preserve">towards</w:t>
+      </w:r>
+      <w:r>
+        <w:t xml:space="preserve"> </w:t>
+      </w:r>
+      <w:r>
+        <w:t xml:space="preserve">OMOP</w:t>
+      </w:r>
+      <w:r>
+        <w:t xml:space="preserve"> </w:t>
+      </w:r>
+      <w:r>
+        <w:t xml:space="preserve">and</w:t>
+      </w:r>
+      <w:r>
+        <w:t xml:space="preserve"> </w:t>
+      </w:r>
+      <w:r>
+        <w:t xml:space="preserve">FHIR,</w:t>
+      </w:r>
+      <w:r>
+        <w:t xml:space="preserve"> </w:t>
+      </w:r>
+      <w:r>
+        <w:t xml:space="preserve">where</w:t>
+      </w:r>
+      <w:r>
+        <w:t xml:space="preserve"> </w:t>
+      </w:r>
+      <w:r>
+        <w:t xml:space="preserve">the</w:t>
+      </w:r>
+      <w:r>
+        <w:t xml:space="preserve"> </w:t>
+      </w:r>
+      <w:r>
+        <w:t xml:space="preserve">two</w:t>
+      </w:r>
+      <w:r>
+        <w:t xml:space="preserve"> </w:t>
+      </w:r>
+      <w:r>
+        <w:t xml:space="preserve">standards</w:t>
+      </w:r>
+      <w:r>
+        <w:t xml:space="preserve"> </w:t>
+      </w:r>
+      <w:r>
+        <w:t xml:space="preserve">can</w:t>
+      </w:r>
+      <w:r>
+        <w:t xml:space="preserve"> </w:t>
+      </w:r>
+      <w:r>
+        <w:t xml:space="preserve">effectively</w:t>
+      </w:r>
+      <w:r>
+        <w:t xml:space="preserve"> </w:t>
+      </w:r>
+      <w:r>
+        <w:t xml:space="preserve">be</w:t>
+      </w:r>
+      <w:r>
+        <w:t xml:space="preserve"> </w:t>
+      </w:r>
+      <w:r>
+        <w:t xml:space="preserve">used</w:t>
+      </w:r>
+      <w:r>
+        <w:t xml:space="preserve"> </w:t>
+      </w:r>
+      <w:r>
+        <w:t xml:space="preserve">side-by-side</w:t>
+      </w:r>
+      <w:r>
+        <w:t xml:space="preserve"> </w:t>
+      </w:r>
+      <w:r>
+        <w:t xml:space="preserve">given</w:t>
+      </w:r>
+      <w:r>
+        <w:t xml:space="preserve"> </w:t>
+      </w:r>
+      <w:r>
+        <w:t xml:space="preserve">the</w:t>
+      </w:r>
+      <w:r>
+        <w:t xml:space="preserve"> </w:t>
+      </w:r>
+      <w:r>
+        <w:t xml:space="preserve">availibility</w:t>
+      </w:r>
+      <w:r>
+        <w:t xml:space="preserve"> </w:t>
+      </w:r>
+      <w:r>
+        <w:t xml:space="preserve">of</w:t>
+      </w:r>
+      <w:r>
+        <w:t xml:space="preserve"> </w:t>
+      </w:r>
+      <w:r>
+        <w:t xml:space="preserve">mediators</w:t>
+      </w:r>
+      <w:r>
+        <w:t xml:space="preserve"> </w:t>
+      </w:r>
+      <w:r>
+        <w:t xml:space="preserve">between</w:t>
+      </w:r>
+      <w:r>
+        <w:t xml:space="preserve"> </w:t>
+      </w:r>
+      <w:r>
+        <w:t xml:space="preserve">the</w:t>
+      </w:r>
+      <w:r>
+        <w:t xml:space="preserve"> </w:t>
+      </w:r>
+      <w:r>
+        <w:t xml:space="preserve">two.</w:t>
+      </w:r>
+      <w:r>
+        <w:t xml:space="preserve"> </w:t>
+      </w:r>
+      <w:r>
+        <w:t xml:space="preserve">In</w:t>
+      </w:r>
+      <w:r>
+        <w:t xml:space="preserve"> </w:t>
+      </w:r>
+      <w:r>
+        <w:t xml:space="preserve">the</w:t>
+      </w:r>
+      <w:r>
+        <w:t xml:space="preserve"> </w:t>
+      </w:r>
+      <w:r>
+        <w:t xml:space="preserve">case</w:t>
+      </w:r>
+      <w:r>
+        <w:t xml:space="preserve"> </w:t>
+      </w:r>
+      <w:r>
+        <w:t xml:space="preserve">of</w:t>
+      </w:r>
+      <w:r>
+        <w:t xml:space="preserve"> </w:t>
+      </w:r>
+      <w:r>
+        <w:t xml:space="preserve">health</w:t>
+      </w:r>
+      <w:r>
+        <w:t xml:space="preserve"> </w:t>
+      </w:r>
+      <w:r>
+        <w:t xml:space="preserve">information</w:t>
+      </w:r>
+      <w:r>
+        <w:t xml:space="preserve"> </w:t>
+      </w:r>
+      <w:r>
+        <w:t xml:space="preserve">exchanges</w:t>
+      </w:r>
+      <w:r>
+        <w:t xml:space="preserve"> </w:t>
+      </w:r>
+      <w:r>
+        <w:t xml:space="preserve">in</w:t>
+      </w:r>
+      <w:r>
+        <w:t xml:space="preserve"> </w:t>
+      </w:r>
+      <w:r>
+        <w:t xml:space="preserve">LMICs,</w:t>
+      </w:r>
+      <w:r>
+        <w:t xml:space="preserve"> </w:t>
+      </w:r>
+      <w:r>
+        <w:t xml:space="preserve">we</w:t>
+      </w:r>
+      <w:r>
+        <w:t xml:space="preserve"> </w:t>
+      </w:r>
+      <w:r>
+        <w:t xml:space="preserve">see</w:t>
+      </w:r>
+      <w:r>
+        <w:t xml:space="preserve"> </w:t>
+      </w:r>
+      <w:r>
+        <w:t xml:space="preserve">a</w:t>
+      </w:r>
+      <w:r>
+        <w:t xml:space="preserve"> </w:t>
+      </w:r>
+      <w:r>
+        <w:t xml:space="preserve">strong</w:t>
+      </w:r>
+      <w:r>
+        <w:t xml:space="preserve"> </w:t>
+      </w:r>
+      <w:r>
+        <w:t xml:space="preserve">convergence</w:t>
+      </w:r>
+      <w:r>
+        <w:t xml:space="preserve"> </w:t>
+      </w:r>
+      <w:r>
+        <w:t xml:space="preserve">towards</w:t>
+      </w:r>
+      <w:r>
+        <w:t xml:space="preserve"> </w:t>
+      </w:r>
+      <w:r>
+        <w:t xml:space="preserve">FHIR</w:t>
+      </w:r>
+      <w:r>
+        <w:t xml:space="preserve"> </w:t>
+      </w:r>
+      <w:r>
+        <w:t xml:space="preserve">as</w:t>
+      </w:r>
+      <w:r>
+        <w:t xml:space="preserve"> </w:t>
+      </w:r>
+      <w:r>
+        <w:t xml:space="preserve">the</w:t>
+      </w:r>
+      <w:r>
+        <w:t xml:space="preserve"> </w:t>
+      </w:r>
+      <w:r>
+        <w:t xml:space="preserve">primary</w:t>
+      </w:r>
+      <w:r>
+        <w:t xml:space="preserve"> </w:t>
+      </w:r>
+      <w:r>
+        <w:t xml:space="preserve">standard,</w:t>
+      </w:r>
+      <w:r>
+        <w:t xml:space="preserve"> </w:t>
+      </w:r>
+      <w:r>
+        <w:t xml:space="preserve">with</w:t>
+      </w:r>
+      <w:r>
+        <w:t xml:space="preserve"> </w:t>
+      </w:r>
+      <w:r>
+        <w:t xml:space="preserve">as</w:t>
+      </w:r>
+      <w:r>
+        <w:t xml:space="preserve"> </w:t>
+      </w:r>
+      <w:r>
+        <w:t xml:space="preserve">yet</w:t>
+      </w:r>
+      <w:r>
+        <w:t xml:space="preserve"> </w:t>
+      </w:r>
+      <w:r>
+        <w:t xml:space="preserve">limited</w:t>
+      </w:r>
+      <w:r>
+        <w:t xml:space="preserve"> </w:t>
+      </w:r>
+      <w:r>
+        <w:t xml:space="preserve">adoption</w:t>
+      </w:r>
+      <w:r>
+        <w:t xml:space="preserve"> </w:t>
+      </w:r>
+      <w:r>
+        <w:t xml:space="preserve">of</w:t>
+      </w:r>
+      <w:r>
+        <w:t xml:space="preserve"> </w:t>
+      </w:r>
+      <w:r>
+        <w:t xml:space="preserve">OMOP</w:t>
+      </w:r>
+      <w:r>
+        <w:t xml:space="preserve"> </w:t>
+      </w:r>
+      <w:r>
+        <w:t xml:space="preserve">and</w:t>
+      </w:r>
+      <w:r>
+        <w:t xml:space="preserve"> </w:t>
+      </w:r>
+      <w:r>
+        <w:t xml:space="preserve">openEHR.</w:t>
+      </w:r>
+      <w:r>
+        <w:t xml:space="preserve"> </w:t>
+      </w:r>
+      <w:r>
+        <w:t xml:space="preserve">We</w:t>
+      </w:r>
+      <w:r>
+        <w:t xml:space="preserve"> </w:t>
+      </w:r>
+      <w:r>
+        <w:t xml:space="preserve">propose</w:t>
+      </w:r>
+      <w:r>
+        <w:t xml:space="preserve"> </w:t>
+      </w:r>
+      <w:r>
+        <w:t xml:space="preserve">practical</w:t>
+      </w:r>
+      <w:r>
+        <w:t xml:space="preserve"> </w:t>
+      </w:r>
+      <w:r>
+        <w:t xml:space="preserve">guidelines</w:t>
+      </w:r>
+      <w:r>
+        <w:t xml:space="preserve"> </w:t>
+      </w:r>
+      <w:r>
+        <w:t xml:space="preserve">for</w:t>
+      </w:r>
+      <w:r>
+        <w:t xml:space="preserve"> </w:t>
+      </w:r>
+      <w:r>
+        <w:t xml:space="preserve">context-specific</w:t>
+      </w:r>
+      <w:r>
+        <w:t xml:space="preserve"> </w:t>
+      </w:r>
+      <w:r>
+        <w:t xml:space="preserve">adaptation</w:t>
+      </w:r>
+      <w:r>
+        <w:t xml:space="preserve"> </w:t>
+      </w:r>
+      <w:r>
+        <w:t xml:space="preserve">of</w:t>
+      </w:r>
+      <w:r>
+        <w:t xml:space="preserve"> </w:t>
+      </w:r>
+      <w:r>
         <w:t xml:space="preserve">open</w:t>
       </w:r>
       <w:r>
         <w:t xml:space="preserve"> </w:t>
       </w:r>
       <w:r>
-        <w:t xml:space="preserve">standards</w:t>
-      </w:r>
-    </w:p>
-    <w:p>
-      <w:pPr>
-        <w:pStyle w:val="Author"/>
-      </w:pPr>
-      <w:r>
-        <w:t xml:space="preserve">Daniel</w:t>
-      </w:r>
-      <w:r>
-        <w:t xml:space="preserve"> </w:t>
-      </w:r>
-      <w:r>
-        <w:t xml:space="preserve">Kapitan</w:t>
-      </w:r>
-    </w:p>
-    <w:p>
-      <w:pPr>
-        <w:pStyle w:val="Author"/>
-      </w:pPr>
-      <w:r>
-        <w:t xml:space="preserve">Femke</w:t>
-      </w:r>
-      <w:r>
-        <w:t xml:space="preserve"> </w:t>
-      </w:r>
-      <w:r>
-        <w:t xml:space="preserve">Heddema</w:t>
-      </w:r>
-    </w:p>
-    <w:p>
-      <w:pPr>
-        <w:pStyle w:val="Author"/>
-      </w:pPr>
-      <w:r>
-        <w:t xml:space="preserve">Andre</w:t>
-      </w:r>
-      <w:r>
-        <w:t xml:space="preserve"> </w:t>
-      </w:r>
-      <w:r>
-        <w:t xml:space="preserve">Dekker</w:t>
-      </w:r>
-    </w:p>
-    <w:p>
-      <w:pPr>
-        <w:pStyle w:val="Author"/>
-      </w:pPr>
-      <w:r>
-        <w:t xml:space="preserve">Melle</w:t>
-      </w:r>
-      <w:r>
-        <w:t xml:space="preserve"> </w:t>
-      </w:r>
-      <w:r>
-        <w:t xml:space="preserve">Sieswerda</w:t>
-      </w:r>
-    </w:p>
-    <w:p>
-      <w:pPr>
-        <w:pStyle w:val="Author"/>
-      </w:pPr>
-      <w:r>
-        <w:t xml:space="preserve">Bart-Jan</w:t>
-      </w:r>
-      <w:r>
-        <w:t xml:space="preserve"> </w:t>
-      </w:r>
-      <w:r>
-        <w:t xml:space="preserve">Verhoeff</w:t>
-      </w:r>
-    </w:p>
-    <w:p>
-      <w:pPr>
-        <w:pStyle w:val="Author"/>
-      </w:pPr>
-      <w:r>
-        <w:t xml:space="preserve">Matt</w:t>
-      </w:r>
-      <w:r>
-        <w:t xml:space="preserve"> </w:t>
-      </w:r>
-      <w:r>
-        <w:t xml:space="preserve">Berg</w:t>
-      </w:r>
-    </w:p>
-    <w:p>
-      <w:pPr>
-        <w:pStyle w:val="AbstractTitle"/>
-      </w:pPr>
-      <w:r>
-        <w:t xml:space="preserve">Abstract</w:t>
-      </w:r>
-    </w:p>
-    <w:p>
-      <w:pPr>
-        <w:pStyle w:val="Abstract"/>
-      </w:pPr>
-      <w:r>
-        <w:t xml:space="preserve">In</w:t>
-      </w:r>
-      <w:r>
-        <w:t xml:space="preserve"> </w:t>
-      </w:r>
-      <w:r>
-        <w:t xml:space="preserve">response</w:t>
-      </w:r>
-      <w:r>
-        <w:t xml:space="preserve"> </w:t>
-      </w:r>
-      <w:r>
-        <w:t xml:space="preserve">to</w:t>
-      </w:r>
-      <w:r>
-        <w:t xml:space="preserve"> </w:t>
-      </w:r>
-      <w:r>
-        <w:t xml:space="preserve">the</w:t>
-      </w:r>
-      <w:r>
-        <w:t xml:space="preserve"> </w:t>
-      </w:r>
-      <w:r>
-        <w:t xml:space="preserve">proposal</w:t>
-      </w:r>
-      <w:r>
-        <w:t xml:space="preserve"> </w:t>
-      </w:r>
-      <w:r>
-        <w:t xml:space="preserve">of</w:t>
-      </w:r>
-      <w:r>
-        <w:t xml:space="preserve"> </w:t>
-      </w:r>
-      <w:r>
-        <w:t xml:space="preserve">Tsafnat</w:t>
-      </w:r>
-      <w:r>
-        <w:t xml:space="preserve"> </w:t>
-      </w:r>
-      <w:r>
-        <w:t xml:space="preserve">et</w:t>
-      </w:r>
-      <w:r>
-        <w:t xml:space="preserve"> </w:t>
-      </w:r>
-      <w:r>
-        <w:t xml:space="preserve">al. to</w:t>
-      </w:r>
-      <w:r>
-        <w:t xml:space="preserve"> </w:t>
-      </w:r>
-      <w:r>
-        <w:t xml:space="preserve">converge</w:t>
-      </w:r>
-      <w:r>
-        <w:t xml:space="preserve"> </w:t>
-      </w:r>
-      <w:r>
-        <w:t xml:space="preserve">towards</w:t>
-      </w:r>
-      <w:r>
-        <w:t xml:space="preserve"> </w:t>
-      </w:r>
-      <w:r>
-        <w:t xml:space="preserve">three</w:t>
-      </w:r>
-      <w:r>
-        <w:t xml:space="preserve"> </w:t>
-      </w:r>
-      <w:r>
-        <w:t xml:space="preserve">open</w:t>
-      </w:r>
-      <w:r>
-        <w:t xml:space="preserve"> </w:t>
-      </w:r>
-      <w:r>
-        <w:t xml:space="preserve">health</w:t>
-      </w:r>
-      <w:r>
-        <w:t xml:space="preserve"> </w:t>
-      </w:r>
-      <w:r>
-        <w:t xml:space="preserve">data</w:t>
-      </w:r>
-      <w:r>
-        <w:t xml:space="preserve"> </w:t>
-      </w:r>
-      <w:r>
-        <w:t xml:space="preserve">standards,</w:t>
-      </w:r>
-      <w:r>
-        <w:t xml:space="preserve"> </w:t>
-      </w:r>
-      <w:r>
-        <w:t xml:space="preserve">this</w:t>
-      </w:r>
-      <w:r>
-        <w:t xml:space="preserve"> </w:t>
-      </w:r>
-      <w:r>
-        <w:t xml:space="preserve">viewpoint</w:t>
-      </w:r>
-      <w:r>
-        <w:t xml:space="preserve"> </w:t>
-      </w:r>
-      <w:r>
-        <w:t xml:space="preserve">provides</w:t>
-      </w:r>
-      <w:r>
-        <w:t xml:space="preserve"> </w:t>
-      </w:r>
-      <w:r>
-        <w:t xml:space="preserve">a</w:t>
-      </w:r>
-      <w:r>
-        <w:t xml:space="preserve"> </w:t>
-      </w:r>
-      <w:r>
-        <w:t xml:space="preserve">critical</w:t>
-      </w:r>
-      <w:r>
-        <w:t xml:space="preserve"> </w:t>
-      </w:r>
-      <w:r>
-        <w:t xml:space="preserve">reflection</w:t>
-      </w:r>
-      <w:r>
-        <w:t xml:space="preserve"> </w:t>
-      </w:r>
-      <w:r>
-        <w:t xml:space="preserve">on</w:t>
-      </w:r>
-      <w:r>
-        <w:t xml:space="preserve"> </w:t>
-      </w:r>
-      <w:r>
-        <w:t xml:space="preserve">the</w:t>
-      </w:r>
-      <w:r>
-        <w:t xml:space="preserve"> </w:t>
-      </w:r>
-      <w:r>
-        <w:t xml:space="preserve">proposed</w:t>
-      </w:r>
-      <w:r>
-        <w:t xml:space="preserve"> </w:t>
-      </w:r>
-      <w:r>
-        <w:t xml:space="preserve">alignment</w:t>
-      </w:r>
-      <w:r>
-        <w:t xml:space="preserve"> </w:t>
-      </w:r>
-      <w:r>
-        <w:t xml:space="preserve">of</w:t>
-      </w:r>
-      <w:r>
-        <w:t xml:space="preserve"> </w:t>
-      </w:r>
-      <w:r>
-        <w:t xml:space="preserve">using</w:t>
-      </w:r>
-      <w:r>
-        <w:t xml:space="preserve"> </w:t>
-      </w:r>
-      <w:r>
-        <w:t xml:space="preserve">openEHR,</w:t>
-      </w:r>
-      <w:r>
-        <w:t xml:space="preserve"> </w:t>
-      </w:r>
-      <w:r>
-        <w:t xml:space="preserve">FHIR</w:t>
-      </w:r>
-      <w:r>
-        <w:t xml:space="preserve"> </w:t>
-      </w:r>
-      <w:r>
-        <w:t xml:space="preserve">and</w:t>
-      </w:r>
-      <w:r>
-        <w:t xml:space="preserve"> </w:t>
-      </w:r>
-      <w:r>
-        <w:t xml:space="preserve">OMOP</w:t>
-      </w:r>
-      <w:r>
-        <w:t xml:space="preserve"> </w:t>
-      </w:r>
-      <w:r>
-        <w:t xml:space="preserve">as</w:t>
-      </w:r>
-      <w:r>
-        <w:t xml:space="preserve"> </w:t>
-      </w:r>
-      <w:r>
-        <w:t xml:space="preserve">the</w:t>
-      </w:r>
-      <w:r>
-        <w:t xml:space="preserve"> </w:t>
-      </w:r>
-      <w:r>
-        <w:t xml:space="preserve">default</w:t>
-      </w:r>
-      <w:r>
-        <w:t xml:space="preserve"> </w:t>
-      </w:r>
-      <w:r>
-        <w:t xml:space="preserve">standards</w:t>
-      </w:r>
-      <w:r>
-        <w:t xml:space="preserve"> </w:t>
-      </w:r>
-      <w:r>
-        <w:t xml:space="preserve">for</w:t>
-      </w:r>
-      <w:r>
-        <w:t xml:space="preserve"> </w:t>
-      </w:r>
-      <w:r>
-        <w:t xml:space="preserve">clinical</w:t>
-      </w:r>
-      <w:r>
-        <w:t xml:space="preserve"> </w:t>
-      </w:r>
-      <w:r>
-        <w:t xml:space="preserve">care</w:t>
-      </w:r>
-      <w:r>
-        <w:t xml:space="preserve"> </w:t>
-      </w:r>
-      <w:r>
-        <w:t xml:space="preserve">and</w:t>
-      </w:r>
-      <w:r>
-        <w:t xml:space="preserve"> </w:t>
-      </w:r>
-      <w:r>
-        <w:t xml:space="preserve">administration,</w:t>
-      </w:r>
-      <w:r>
-        <w:t xml:space="preserve"> </w:t>
-      </w:r>
-      <w:r>
-        <w:t xml:space="preserve">data</w:t>
-      </w:r>
-      <w:r>
-        <w:t xml:space="preserve"> </w:t>
-      </w:r>
-      <w:r>
-        <w:t xml:space="preserve">exchange</w:t>
-      </w:r>
-      <w:r>
-        <w:t xml:space="preserve"> </w:t>
-      </w:r>
-      <w:r>
-        <w:t xml:space="preserve">and</w:t>
-      </w:r>
-      <w:r>
-        <w:t xml:space="preserve"> </w:t>
-      </w:r>
-      <w:r>
-        <w:t xml:space="preserve">longitudinal</w:t>
-      </w:r>
-      <w:r>
-        <w:t xml:space="preserve"> </w:t>
-      </w:r>
-      <w:r>
-        <w:t xml:space="preserve">analysis,</w:t>
-      </w:r>
-      <w:r>
-        <w:t xml:space="preserve"> </w:t>
-      </w:r>
-      <w:r>
-        <w:t xml:space="preserve">respectively.</w:t>
-      </w:r>
-      <w:r>
-        <w:t xml:space="preserve"> </w:t>
-      </w:r>
-      <w:r>
-        <w:t xml:space="preserve">We</w:t>
-      </w:r>
-      <w:r>
-        <w:t xml:space="preserve"> </w:t>
-      </w:r>
-      <w:r>
-        <w:t xml:space="preserve">argue</w:t>
-      </w:r>
-      <w:r>
-        <w:t xml:space="preserve"> </w:t>
-      </w:r>
-      <w:r>
-        <w:t xml:space="preserve">that</w:t>
-      </w:r>
-      <w:r>
-        <w:t xml:space="preserve"> </w:t>
-      </w:r>
-      <w:r>
-        <w:t xml:space="preserve">open</w:t>
-      </w:r>
-      <w:r>
-        <w:t xml:space="preserve"> </w:t>
-      </w:r>
-      <w:r>
-        <w:t xml:space="preserve">standards</w:t>
-      </w:r>
-      <w:r>
-        <w:t xml:space="preserve"> </w:t>
-      </w:r>
-      <w:r>
-        <w:t xml:space="preserve">are</w:t>
-      </w:r>
-      <w:r>
-        <w:t xml:space="preserve"> </w:t>
-      </w:r>
-      <w:r>
-        <w:t xml:space="preserve">a</w:t>
-      </w:r>
-      <w:r>
-        <w:t xml:space="preserve"> </w:t>
-      </w:r>
-      <w:r>
-        <w:t xml:space="preserve">necessary</w:t>
-      </w:r>
-      <w:r>
-        <w:t xml:space="preserve"> </w:t>
-      </w:r>
-      <w:r>
-        <w:t xml:space="preserve">but</w:t>
-      </w:r>
-      <w:r>
-        <w:t xml:space="preserve"> </w:t>
-      </w:r>
-      <w:r>
-        <w:t xml:space="preserve">not</w:t>
-      </w:r>
-      <w:r>
-        <w:t xml:space="preserve"> </w:t>
-      </w:r>
-      <w:r>
-        <w:t xml:space="preserve">sufficient</w:t>
-      </w:r>
-      <w:r>
-        <w:t xml:space="preserve"> </w:t>
-      </w:r>
-      <w:r>
-        <w:t xml:space="preserve">condition</w:t>
-      </w:r>
-      <w:r>
-        <w:t xml:space="preserve"> </w:t>
-      </w:r>
-      <w:r>
-        <w:t xml:space="preserve">to</w:t>
-      </w:r>
-      <w:r>
-        <w:t xml:space="preserve"> </w:t>
-      </w:r>
-      <w:r>
-        <w:t xml:space="preserve">achieve</w:t>
-      </w:r>
-      <w:r>
-        <w:t xml:space="preserve"> </w:t>
-      </w:r>
-      <w:r>
-        <w:t xml:space="preserve">health</w:t>
-      </w:r>
-      <w:r>
-        <w:t xml:space="preserve"> </w:t>
-      </w:r>
-      <w:r>
-        <w:t xml:space="preserve">data</w:t>
-      </w:r>
-      <w:r>
-        <w:t xml:space="preserve"> </w:t>
-      </w:r>
-      <w:r>
-        <w:t xml:space="preserve">interoperability.</w:t>
-      </w:r>
-      <w:r>
-        <w:t xml:space="preserve"> </w:t>
-      </w:r>
-      <w:r>
-        <w:t xml:space="preserve">The</w:t>
-      </w:r>
-      <w:r>
-        <w:t xml:space="preserve"> </w:t>
-      </w:r>
-      <w:r>
-        <w:t xml:space="preserve">ecosystem</w:t>
-      </w:r>
-      <w:r>
-        <w:t xml:space="preserve"> </w:t>
-      </w:r>
-      <w:r>
-        <w:t xml:space="preserve">of</w:t>
-      </w:r>
-      <w:r>
-        <w:t xml:space="preserve"> </w:t>
-      </w:r>
-      <w:r>
-        <w:t xml:space="preserve">open</w:t>
-      </w:r>
-      <w:r>
-        <w:t xml:space="preserve"> </w:t>
-      </w:r>
-      <w:r>
-        <w:t xml:space="preserve">source</w:t>
-      </w:r>
-      <w:r>
-        <w:t xml:space="preserve"> </w:t>
-      </w:r>
-      <w:r>
-        <w:t xml:space="preserve">implementations</w:t>
-      </w:r>
-      <w:r>
-        <w:t xml:space="preserve"> </w:t>
-      </w:r>
-      <w:r>
-        <w:t xml:space="preserve">needs</w:t>
-      </w:r>
-      <w:r>
-        <w:t xml:space="preserve"> </w:t>
-      </w:r>
-      <w:r>
-        <w:t xml:space="preserve">to</w:t>
-      </w:r>
-      <w:r>
-        <w:t xml:space="preserve"> </w:t>
-      </w:r>
-      <w:r>
-        <w:t xml:space="preserve">be</w:t>
-      </w:r>
-      <w:r>
-        <w:t xml:space="preserve"> </w:t>
-      </w:r>
-      <w:r>
-        <w:t xml:space="preserve">considered</w:t>
-      </w:r>
-      <w:r>
-        <w:t xml:space="preserve"> </w:t>
-      </w:r>
-      <w:r>
-        <w:t xml:space="preserve">when</w:t>
-      </w:r>
-      <w:r>
-        <w:t xml:space="preserve"> </w:t>
-      </w:r>
-      <w:r>
-        <w:t xml:space="preserve">choosing</w:t>
-      </w:r>
-      <w:r>
-        <w:t xml:space="preserve"> </w:t>
-      </w:r>
-      <w:r>
-        <w:t xml:space="preserve">an</w:t>
-      </w:r>
-      <w:r>
-        <w:t xml:space="preserve"> </w:t>
-      </w:r>
-      <w:r>
-        <w:t xml:space="preserve">appropriate</w:t>
-      </w:r>
-      <w:r>
-        <w:t xml:space="preserve"> </w:t>
-      </w:r>
-      <w:r>
-        <w:t xml:space="preserve">standard</w:t>
-      </w:r>
-      <w:r>
-        <w:t xml:space="preserve"> </w:t>
-      </w:r>
-      <w:r>
-        <w:t xml:space="preserve">for</w:t>
-      </w:r>
-      <w:r>
-        <w:t xml:space="preserve"> </w:t>
-      </w:r>
-      <w:r>
-        <w:t xml:space="preserve">a</w:t>
-      </w:r>
-      <w:r>
-        <w:t xml:space="preserve"> </w:t>
-      </w:r>
-      <w:r>
-        <w:t xml:space="preserve">given</w:t>
-      </w:r>
-      <w:r>
-        <w:t xml:space="preserve"> </w:t>
-      </w:r>
-      <w:r>
-        <w:t xml:space="preserve">context.</w:t>
-      </w:r>
-      <w:r>
-        <w:t xml:space="preserve"> </w:t>
-      </w:r>
-      <w:r>
-        <w:t xml:space="preserve">We</w:t>
-      </w:r>
-      <w:r>
-        <w:t xml:space="preserve"> </w:t>
-      </w:r>
-      <w:r>
-        <w:t xml:space="preserve">discuss</w:t>
-      </w:r>
-      <w:r>
-        <w:t xml:space="preserve"> </w:t>
-      </w:r>
-      <w:r>
-        <w:t xml:space="preserve">two</w:t>
-      </w:r>
-      <w:r>
-        <w:t xml:space="preserve"> </w:t>
-      </w:r>
-      <w:r>
-        <w:t xml:space="preserve">specific</w:t>
-      </w:r>
-      <w:r>
-        <w:t xml:space="preserve"> </w:t>
-      </w:r>
-      <w:r>
-        <w:t xml:space="preserve">contexts,</w:t>
-      </w:r>
-      <w:r>
-        <w:t xml:space="preserve"> </w:t>
-      </w:r>
-      <w:r>
-        <w:t xml:space="preserve">namely</w:t>
-      </w:r>
-      <w:r>
-        <w:t xml:space="preserve"> </w:t>
-      </w:r>
-      <w:r>
-        <w:t xml:space="preserve">standardization</w:t>
-      </w:r>
-      <w:r>
-        <w:t xml:space="preserve"> </w:t>
-      </w:r>
-      <w:r>
-        <w:t xml:space="preserve">of</w:t>
-      </w:r>
-      <w:r>
-        <w:t xml:space="preserve"> </w:t>
-      </w:r>
-      <w:r>
-        <w:t xml:space="preserve">i)</w:t>
-      </w:r>
-      <w:r>
-        <w:t xml:space="preserve"> </w:t>
-      </w:r>
-      <w:r>
-        <w:t xml:space="preserve">health</w:t>
-      </w:r>
-      <w:r>
-        <w:t xml:space="preserve"> </w:t>
-      </w:r>
-      <w:r>
-        <w:t xml:space="preserve">data</w:t>
-      </w:r>
-      <w:r>
-        <w:t xml:space="preserve"> </w:t>
-      </w:r>
-      <w:r>
-        <w:t xml:space="preserve">for</w:t>
-      </w:r>
-      <w:r>
-        <w:t xml:space="preserve"> </w:t>
-      </w:r>
-      <w:r>
-        <w:t xml:space="preserve">federated</w:t>
-      </w:r>
-      <w:r>
-        <w:t xml:space="preserve"> </w:t>
-      </w:r>
-      <w:r>
-        <w:t xml:space="preserve">learning,</w:t>
-      </w:r>
-      <w:r>
-        <w:t xml:space="preserve"> </w:t>
-      </w:r>
-      <w:r>
-        <w:t xml:space="preserve">and</w:t>
-      </w:r>
-      <w:r>
-        <w:t xml:space="preserve"> </w:t>
-      </w:r>
-      <w:r>
-        <w:t xml:space="preserve">ii)</w:t>
-      </w:r>
-      <w:r>
-        <w:t xml:space="preserve"> </w:t>
-      </w:r>
-      <w:r>
-        <w:t xml:space="preserve">health</w:t>
-      </w:r>
-      <w:r>
-        <w:t xml:space="preserve"> </w:t>
-      </w:r>
-      <w:r>
-        <w:t xml:space="preserve">data</w:t>
-      </w:r>
-      <w:r>
-        <w:t xml:space="preserve"> </w:t>
-      </w:r>
-      <w:r>
-        <w:t xml:space="preserve">sharing</w:t>
-      </w:r>
-      <w:r>
-        <w:t xml:space="preserve"> </w:t>
-      </w:r>
-      <w:r>
-        <w:t xml:space="preserve">in</w:t>
-      </w:r>
-      <w:r>
-        <w:t xml:space="preserve"> </w:t>
-      </w:r>
-      <w:r>
-        <w:t xml:space="preserve">low-</w:t>
-      </w:r>
-      <w:r>
-        <w:t xml:space="preserve"> </w:t>
-      </w:r>
-      <w:r>
-        <w:t xml:space="preserve">and</w:t>
-      </w:r>
-      <w:r>
-        <w:t xml:space="preserve"> </w:t>
-      </w:r>
-      <w:r>
-        <w:t xml:space="preserve">middle</w:t>
-      </w:r>
-      <w:r>
-        <w:t xml:space="preserve"> </w:t>
-      </w:r>
-      <w:r>
-        <w:t xml:space="preserve">income</w:t>
-      </w:r>
-      <w:r>
-        <w:t xml:space="preserve"> </w:t>
-      </w:r>
-      <w:r>
-        <w:t xml:space="preserve">countries</w:t>
-      </w:r>
-      <w:r>
-        <w:t xml:space="preserve"> </w:t>
-      </w:r>
-      <w:r>
-        <w:t xml:space="preserve">(LMICs).</w:t>
-      </w:r>
-      <w:r>
-        <w:t xml:space="preserve"> </w:t>
-      </w:r>
-      <w:r>
-        <w:t xml:space="preserve">Specific</w:t>
-      </w:r>
-      <w:r>
-        <w:t xml:space="preserve"> </w:t>
-      </w:r>
-      <w:r>
-        <w:t xml:space="preserve">design</w:t>
-      </w:r>
-      <w:r>
-        <w:t xml:space="preserve"> </w:t>
-      </w:r>
-      <w:r>
-        <w:t xml:space="preserve">principles,</w:t>
-      </w:r>
-      <w:r>
-        <w:t xml:space="preserve"> </w:t>
-      </w:r>
-      <w:r>
-        <w:t xml:space="preserve">practical</w:t>
-      </w:r>
-      <w:r>
-        <w:t xml:space="preserve"> </w:t>
-      </w:r>
-      <w:r>
-        <w:t xml:space="preserve">considerations</w:t>
-      </w:r>
-      <w:r>
-        <w:t xml:space="preserve"> </w:t>
-      </w:r>
-      <w:r>
-        <w:t xml:space="preserve">and</w:t>
-      </w:r>
-      <w:r>
-        <w:t xml:space="preserve"> </w:t>
-      </w:r>
-      <w:r>
-        <w:t xml:space="preserve">implementation</w:t>
-      </w:r>
-      <w:r>
-        <w:t xml:space="preserve"> </w:t>
-      </w:r>
-      <w:r>
-        <w:t xml:space="preserve">choices</w:t>
-      </w:r>
-      <w:r>
-        <w:t xml:space="preserve"> </w:t>
-      </w:r>
-      <w:r>
-        <w:t xml:space="preserve">for</w:t>
-      </w:r>
-      <w:r>
-        <w:t xml:space="preserve"> </w:t>
-      </w:r>
-      <w:r>
-        <w:t xml:space="preserve">these</w:t>
-      </w:r>
-      <w:r>
-        <w:t xml:space="preserve"> </w:t>
-      </w:r>
-      <w:r>
-        <w:t xml:space="preserve">two</w:t>
-      </w:r>
-      <w:r>
-        <w:t xml:space="preserve"> </w:t>
-      </w:r>
-      <w:r>
-        <w:t xml:space="preserve">contexts</w:t>
-      </w:r>
-      <w:r>
-        <w:t xml:space="preserve"> </w:t>
-      </w:r>
-      <w:r>
-        <w:t xml:space="preserve">are</w:t>
-      </w:r>
-      <w:r>
-        <w:t xml:space="preserve"> </w:t>
-      </w:r>
-      <w:r>
-        <w:t xml:space="preserve">described,</w:t>
-      </w:r>
-      <w:r>
-        <w:t xml:space="preserve"> </w:t>
-      </w:r>
-      <w:r>
-        <w:t xml:space="preserve">based</w:t>
-      </w:r>
-      <w:r>
-        <w:t xml:space="preserve"> </w:t>
-      </w:r>
-      <w:r>
-        <w:t xml:space="preserve">on</w:t>
-      </w:r>
-      <w:r>
-        <w:t xml:space="preserve"> </w:t>
-      </w:r>
-      <w:r>
-        <w:t xml:space="preserve">ongoing</w:t>
-      </w:r>
-      <w:r>
-        <w:t xml:space="preserve"> </w:t>
-      </w:r>
-      <w:r>
-        <w:t xml:space="preserve">work</w:t>
-      </w:r>
-      <w:r>
-        <w:t xml:space="preserve"> </w:t>
-      </w:r>
-      <w:r>
-        <w:t xml:space="preserve">in</w:t>
-      </w:r>
-      <w:r>
-        <w:t xml:space="preserve"> </w:t>
-      </w:r>
-      <w:r>
-        <w:t xml:space="preserve">both</w:t>
-      </w:r>
-      <w:r>
-        <w:t xml:space="preserve"> </w:t>
-      </w:r>
-      <w:r>
-        <w:t xml:space="preserve">areas.</w:t>
-      </w:r>
-      <w:r>
-        <w:t xml:space="preserve"> </w:t>
-      </w:r>
-      <w:r>
-        <w:t xml:space="preserve">In</w:t>
-      </w:r>
-      <w:r>
-        <w:t xml:space="preserve"> </w:t>
-      </w:r>
-      <w:r>
-        <w:t xml:space="preserve">the</w:t>
-      </w:r>
-      <w:r>
-        <w:t xml:space="preserve"> </w:t>
-      </w:r>
-      <w:r>
-        <w:t xml:space="preserve">case</w:t>
-      </w:r>
-      <w:r>
-        <w:t xml:space="preserve"> </w:t>
-      </w:r>
-      <w:r>
-        <w:t xml:space="preserve">of</w:t>
-      </w:r>
-      <w:r>
-        <w:t xml:space="preserve"> </w:t>
-      </w:r>
-      <w:r>
-        <w:t xml:space="preserve">federated</w:t>
-      </w:r>
-      <w:r>
-        <w:t xml:space="preserve"> </w:t>
-      </w:r>
-      <w:r>
-        <w:t xml:space="preserve">learning,</w:t>
-      </w:r>
-      <w:r>
-        <w:t xml:space="preserve"> </w:t>
-      </w:r>
-      <w:r>
-        <w:t xml:space="preserve">we</w:t>
-      </w:r>
-      <w:r>
-        <w:t xml:space="preserve"> </w:t>
-      </w:r>
-      <w:r>
-        <w:t xml:space="preserve">observe</w:t>
-      </w:r>
-      <w:r>
-        <w:t xml:space="preserve"> </w:t>
-      </w:r>
-      <w:r>
-        <w:t xml:space="preserve">convergence</w:t>
-      </w:r>
-      <w:r>
-        <w:t xml:space="preserve"> </w:t>
-      </w:r>
-      <w:r>
-        <w:t xml:space="preserve">towards</w:t>
-      </w:r>
-      <w:r>
-        <w:t xml:space="preserve"> </w:t>
-      </w:r>
-      <w:r>
-        <w:t xml:space="preserve">OMOP</w:t>
-      </w:r>
-      <w:r>
-        <w:t xml:space="preserve"> </w:t>
-      </w:r>
-      <w:r>
-        <w:t xml:space="preserve">and</w:t>
-      </w:r>
-      <w:r>
-        <w:t xml:space="preserve"> </w:t>
-      </w:r>
-      <w:r>
-        <w:t xml:space="preserve">FHIR,</w:t>
-      </w:r>
-      <w:r>
-        <w:t xml:space="preserve"> </w:t>
-      </w:r>
-      <w:r>
-        <w:t xml:space="preserve">where</w:t>
-      </w:r>
-      <w:r>
-        <w:t xml:space="preserve"> </w:t>
-      </w:r>
-      <w:r>
-        <w:t xml:space="preserve">the</w:t>
-      </w:r>
-      <w:r>
-        <w:t xml:space="preserve"> </w:t>
-      </w:r>
-      <w:r>
-        <w:t xml:space="preserve">two</w:t>
-      </w:r>
-      <w:r>
-        <w:t xml:space="preserve"> </w:t>
-      </w:r>
-      <w:r>
-        <w:t xml:space="preserve">standards</w:t>
-      </w:r>
-      <w:r>
-        <w:t xml:space="preserve"> </w:t>
-      </w:r>
-      <w:r>
-        <w:t xml:space="preserve">can</w:t>
-      </w:r>
-      <w:r>
-        <w:t xml:space="preserve"> </w:t>
-      </w:r>
-      <w:r>
-        <w:t xml:space="preserve">effectively</w:t>
-      </w:r>
-      <w:r>
-        <w:t xml:space="preserve"> </w:t>
-      </w:r>
-      <w:r>
-        <w:t xml:space="preserve">be</w:t>
-      </w:r>
-      <w:r>
-        <w:t xml:space="preserve"> </w:t>
-      </w:r>
-      <w:r>
-        <w:t xml:space="preserve">used</w:t>
-      </w:r>
-      <w:r>
-        <w:t xml:space="preserve"> </w:t>
-      </w:r>
-      <w:r>
-        <w:t xml:space="preserve">side-by-side</w:t>
-      </w:r>
-      <w:r>
-        <w:t xml:space="preserve"> </w:t>
-      </w:r>
-      <w:r>
-        <w:t xml:space="preserve">given</w:t>
-      </w:r>
-      <w:r>
-        <w:t xml:space="preserve"> </w:t>
-      </w:r>
-      <w:r>
-        <w:t xml:space="preserve">the</w:t>
-      </w:r>
-      <w:r>
-        <w:t xml:space="preserve"> </w:t>
-      </w:r>
-      <w:r>
-        <w:t xml:space="preserve">availibility</w:t>
-      </w:r>
-      <w:r>
-        <w:t xml:space="preserve"> </w:t>
-      </w:r>
-      <w:r>
-        <w:t xml:space="preserve">of</w:t>
-      </w:r>
-      <w:r>
-        <w:t xml:space="preserve"> </w:t>
-      </w:r>
-      <w:r>
-        <w:t xml:space="preserve">mediators</w:t>
-      </w:r>
-      <w:r>
-        <w:t xml:space="preserve"> </w:t>
-      </w:r>
-      <w:r>
-        <w:t xml:space="preserve">between</w:t>
-      </w:r>
-      <w:r>
-        <w:t xml:space="preserve"> </w:t>
-      </w:r>
-      <w:r>
-        <w:t xml:space="preserve">the</w:t>
-      </w:r>
-      <w:r>
-        <w:t xml:space="preserve"> </w:t>
-      </w:r>
-      <w:r>
-        <w:t xml:space="preserve">two.</w:t>
-      </w:r>
-      <w:r>
-        <w:t xml:space="preserve"> </w:t>
-      </w:r>
-      <w:r>
-        <w:t xml:space="preserve">In</w:t>
-      </w:r>
-      <w:r>
-        <w:t xml:space="preserve"> </w:t>
-      </w:r>
-      <w:r>
-        <w:t xml:space="preserve">the</w:t>
-      </w:r>
-      <w:r>
-        <w:t xml:space="preserve"> </w:t>
-      </w:r>
-      <w:r>
-        <w:t xml:space="preserve">case</w:t>
-      </w:r>
-      <w:r>
-        <w:t xml:space="preserve"> </w:t>
-      </w:r>
-      <w:r>
-        <w:t xml:space="preserve">of</w:t>
-      </w:r>
-      <w:r>
-        <w:t xml:space="preserve"> </w:t>
-      </w:r>
-      <w:r>
-        <w:t xml:space="preserve">health</w:t>
-      </w:r>
-      <w:r>
-        <w:t xml:space="preserve"> </w:t>
-      </w:r>
-      <w:r>
-        <w:t xml:space="preserve">information</w:t>
-      </w:r>
-      <w:r>
-        <w:t xml:space="preserve"> </w:t>
-      </w:r>
-      <w:r>
-        <w:t xml:space="preserve">exchanges</w:t>
-      </w:r>
-      <w:r>
-        <w:t xml:space="preserve"> </w:t>
-      </w:r>
-      <w:r>
-        <w:t xml:space="preserve">in</w:t>
-      </w:r>
-      <w:r>
-        <w:t xml:space="preserve"> </w:t>
-      </w:r>
-      <w:r>
-        <w:t xml:space="preserve">LMICs,</w:t>
-      </w:r>
-      <w:r>
-        <w:t xml:space="preserve"> </w:t>
-      </w:r>
-      <w:r>
-        <w:t xml:space="preserve">we</w:t>
-      </w:r>
-      <w:r>
-        <w:t xml:space="preserve"> </w:t>
-      </w:r>
-      <w:r>
-        <w:t xml:space="preserve">see</w:t>
-      </w:r>
-      <w:r>
-        <w:t xml:space="preserve"> </w:t>
-      </w:r>
-      <w:r>
-        <w:t xml:space="preserve">a</w:t>
-      </w:r>
-      <w:r>
-        <w:t xml:space="preserve"> </w:t>
-      </w:r>
-      <w:r>
-        <w:t xml:space="preserve">strong</w:t>
-      </w:r>
-      <w:r>
-        <w:t xml:space="preserve"> </w:t>
-      </w:r>
-      <w:r>
-        <w:t xml:space="preserve">convergence</w:t>
-      </w:r>
-      <w:r>
-        <w:t xml:space="preserve"> </w:t>
-      </w:r>
-      <w:r>
-        <w:t xml:space="preserve">towards</w:t>
-      </w:r>
-      <w:r>
-        <w:t xml:space="preserve"> </w:t>
-      </w:r>
-      <w:r>
-        <w:t xml:space="preserve">FHIR</w:t>
-      </w:r>
-      <w:r>
-        <w:t xml:space="preserve"> </w:t>
-      </w:r>
-      <w:r>
-        <w:t xml:space="preserve">as</w:t>
-      </w:r>
-      <w:r>
-        <w:t xml:space="preserve"> </w:t>
-      </w:r>
-      <w:r>
-        <w:t xml:space="preserve">the</w:t>
-      </w:r>
-      <w:r>
-        <w:t xml:space="preserve"> </w:t>
-      </w:r>
-      <w:r>
-        <w:t xml:space="preserve">primary</w:t>
-      </w:r>
-      <w:r>
-        <w:t xml:space="preserve"> </w:t>
-      </w:r>
-      <w:r>
-        <w:t xml:space="preserve">standard,</w:t>
-      </w:r>
-      <w:r>
-        <w:t xml:space="preserve"> </w:t>
-      </w:r>
-      <w:r>
-        <w:t xml:space="preserve">with</w:t>
-      </w:r>
-      <w:r>
-        <w:t xml:space="preserve"> </w:t>
-      </w:r>
-      <w:r>
-        <w:t xml:space="preserve">as</w:t>
-      </w:r>
-      <w:r>
-        <w:t xml:space="preserve"> </w:t>
-      </w:r>
-      <w:r>
-        <w:t xml:space="preserve">yet</w:t>
-      </w:r>
-      <w:r>
-        <w:t xml:space="preserve"> </w:t>
-      </w:r>
-      <w:r>
-        <w:t xml:space="preserve">limited</w:t>
-      </w:r>
-      <w:r>
-        <w:t xml:space="preserve"> </w:t>
-      </w:r>
-      <w:r>
-        <w:t xml:space="preserve">adoption</w:t>
-      </w:r>
-      <w:r>
-        <w:t xml:space="preserve"> </w:t>
-      </w:r>
-      <w:r>
-        <w:t xml:space="preserve">of</w:t>
-      </w:r>
-      <w:r>
-        <w:t xml:space="preserve"> </w:t>
-      </w:r>
-      <w:r>
-        <w:t xml:space="preserve">OMOP</w:t>
-      </w:r>
-      <w:r>
-        <w:t xml:space="preserve"> </w:t>
-      </w:r>
-      <w:r>
-        <w:t xml:space="preserve">and</w:t>
-      </w:r>
-      <w:r>
-        <w:t xml:space="preserve"> </w:t>
-      </w:r>
-      <w:r>
-        <w:t xml:space="preserve">openEHR.</w:t>
-      </w:r>
-      <w:r>
-        <w:t xml:space="preserve"> </w:t>
-      </w:r>
-      <w:r>
-        <w:t xml:space="preserve">We</w:t>
-      </w:r>
-      <w:r>
-        <w:t xml:space="preserve"> </w:t>
-      </w:r>
-      <w:r>
-        <w:t xml:space="preserve">propose</w:t>
-      </w:r>
-      <w:r>
-        <w:t xml:space="preserve"> </w:t>
-      </w:r>
-      <w:r>
-        <w:t xml:space="preserve">practical</w:t>
-      </w:r>
-      <w:r>
-        <w:t xml:space="preserve"> </w:t>
-      </w:r>
-      <w:r>
-        <w:t xml:space="preserve">guidelines</w:t>
-      </w:r>
-      <w:r>
-        <w:t xml:space="preserve"> </w:t>
-      </w:r>
-      <w:r>
-        <w:t xml:space="preserve">for</w:t>
-      </w:r>
-      <w:r>
-        <w:t xml:space="preserve"> </w:t>
-      </w:r>
-      <w:r>
-        <w:t xml:space="preserve">context-specific</w:t>
-      </w:r>
-      <w:r>
-        <w:t xml:space="preserve"> </w:t>
-      </w:r>
-      <w:r>
-        <w:t xml:space="preserve">adaptation</w:t>
-      </w:r>
-      <w:r>
-        <w:t xml:space="preserve"> </w:t>
-      </w:r>
-      <w:r>
-        <w:t xml:space="preserve">of</w:t>
-      </w:r>
-      <w:r>
-        <w:t xml:space="preserve"> </w:t>
-      </w:r>
-      <w:r>
-        <w:t xml:space="preserve">open</w:t>
-      </w:r>
-      <w:r>
-        <w:t xml:space="preserve"> </w:t>
-      </w:r>
-      <w:r>
         <w:t xml:space="preserve">standards.</w:t>
       </w:r>
     </w:p>
@@ -1402,7 +1390,7 @@
         <w:t xml:space="preserve"> </w:t>
       </w:r>
       <w:r>
-        <w:t xml:space="preserve">say Tsafnat et al., followed by a call to actions towards the health informatics community to put effort into establishing convergence and preventing collision</w:t>
+        <w:t xml:space="preserve">say Tsafnat et al., followed by a call to action towards the health informatics community to put effort into establishing convergence and preventing collision</w:t>
       </w:r>
       <w:r>
         <w:t xml:space="preserve"> </w:t>
@@ -1440,7 +1428,7 @@
         <w:t xml:space="preserve">[3]</w:t>
       </w:r>
       <w:r>
-        <w:t xml:space="preserve">. Subsequently, we outline the importance of the open source ecosystem by reflecting on our considerations in designing and implementing health data platforms in two specific contexts, namely i) platforms for federated learning on shared health data in high income countries; and ii) health data platforms for low and middle income countries (LMICs). We conclude with practical guidelines for context-specific adaptation of open standards.</w:t>
+        <w:t xml:space="preserve">. Subsequently, we outline the importance of the open-source ecosystem by reflecting on our considerations in designing and implementing health data platforms in two specific contexts, namely i) platforms for federated learning on shared health data in high income countries; and ii) health data platforms for low and middle income countries (LMICs). We conclude with practical guidelines for context-specific adaptation of open standards.</w:t>
       </w:r>
     </w:p>
     <w:bookmarkEnd w:id="20"/>
@@ -1467,7 +1455,7 @@
         <w:t xml:space="preserve">[2]</w:t>
       </w:r>
       <w:r>
-        <w:t xml:space="preserve">. Only when the majority of these aspects of digital platforms are met can we resonably expect that the digital platform will indeed flourish and longlived.</w:t>
+        <w:t xml:space="preserve">. Only when the majority of these aspects of digital platforms are met can we resonably expect that the digital platform will indeed flourish and be longlived.</w:t>
       </w:r>
     </w:p>
     <w:p>
@@ -1526,7 +1514,7 @@
         <w:t xml:space="preserve"> </w:t>
       </w:r>
       <w:r>
-        <w:t xml:space="preserve">which has informed their proposal to converge towards OMOP, FHIR en openEHR. However, the emphasis on open source implementations is somewhat overlooked. This point is only mentioned in passing when Tsafnat et al. reference work done by Reynolds and Wyatt who already argued in 2011</w:t>
+        <w:t xml:space="preserve">which has informed their proposal to converge towards OMOP, FHIR en openEHR. However, the emphasis on open-source implementations is somewhat overlooked. This point is only mentioned in passing when Tsafnat et al. reference work done by Reynolds and Wyatt who already argued in 2011</w:t>
       </w:r>
       <w:r>
         <w:t xml:space="preserve"> </w:t>
@@ -1535,7 +1523,7 @@
         <w:t xml:space="preserve">“</w:t>
       </w:r>
       <w:r>
-        <w:t xml:space="preserve">… for the superiority of open source licensing to promote safer, more effective health care information systems. We claim that open source licensing in health care information systems is essential to rational procurement strategy</w:t>
+        <w:t xml:space="preserve">… for the superiority of open-source licensing to promote safer, more effective health care information systems. We claim that open-source licensing in health care information systems is essential to rational procurement strategy</w:t>
       </w:r>
       <w:r>
         <w:t xml:space="preserve">”</w:t>
@@ -1641,7 +1629,7 @@
         <w:pStyle w:val="BodyText"/>
       </w:pPr>
       <w:r>
-        <w:t xml:space="preserve">These external incentives have resulted in a large boost in both commercial and open source development activities in the FHIR ecosystem. Illustrative of this is the speed with which the Bulk FHIR API has been defined and implemented in almost all major implementations</w:t>
+        <w:t xml:space="preserve">These external incentives have resulted in a large boost in both commercial and open-source development activities in the FHIR ecosystem. Illustrative of this is the speed with which the Bulk FHIR API has been defined and implemented in almost all major implementations</w:t>
       </w:r>
       <w:r>
         <w:t xml:space="preserve"> </w:t>
@@ -1659,7 +1647,7 @@
         <w:t xml:space="preserve">[12]</w:t>
       </w:r>
       <w:r>
-        <w:t xml:space="preserve">. It has also led to more people voluntarily contributing to FHIR-related open source projects, which has resulted in a wide offering of FHIR components across major technology stacks (Java, Python, .NET), thereby strengthening the first condition. By comparison, OMOP and openEHR have not yet profited from external incentives to spur the adoption and thereby growing the ecosystem beyond a certain critical mass. To illustrate this, a search on GitHub on</w:t>
+        <w:t xml:space="preserve">. It has also led to more people voluntarily contributing to FHIR-related open-source projects, which has resulted in a wide offering of FHIR components across major technology stacks (Java, Python, .NET), thereby strengthening the first condition. By comparison, OMOP and openEHR have not yet profited from external incentives to spur the adoption and thereby growing the ecosystem beyond a certain critical mass. To illustrate this, a search on GitHub on</w:t>
       </w:r>
       <w:r>
         <w:t xml:space="preserve"> </w:t>
@@ -1713,7 +1701,7 @@
         <w:t xml:space="preserve"> </w:t>
       </w:r>
       <w:r>
-        <w:t xml:space="preserve">returns 400 results. A quick-scan of the available open source components listed on the website of the three governing bodies HL7</w:t>
+        <w:t xml:space="preserve">returns 400 results. A quick-scan of the available open-source components listed on the website of the three governing bodies HL7</w:t>
       </w:r>
       <w:r>
         <w:t xml:space="preserve"> </w:t>
@@ -1743,7 +1731,7 @@
         <w:t xml:space="preserve">[15]</w:t>
       </w:r>
       <w:r>
-        <w:t xml:space="preserve">, indicates that the ecosystem of FHIR and OMOP have a significantly larger offering of extensible and complementary open source components than openEHR, although for the latter notable mature open source implementation are also emerging such as EHRbase</w:t>
+        <w:t xml:space="preserve">, indicates that the ecosystem of FHIR and OMOP have a significantly larger offering of extensible and complementary open-source components than openEHR, although for the latter notable mature open-source implementation are also emerging such as EHRbase</w:t>
       </w:r>
       <w:r>
         <w:t xml:space="preserve"> </w:t>
@@ -1760,7 +1748,7 @@
         <w:pStyle w:val="BodyText"/>
       </w:pPr>
       <w:r>
-        <w:t xml:space="preserve">Hence, we stress that beyond evaluating the instrinic structure of an open standard and the community that supports the standard, we need to take into account the wider ecosystem of open source implementations and availibility of complementary components. From this wider perspective of the whole ecosystem surrounding the three standards, FHIR stands out as having the most diverse and rich ecosystem because it has been mandated in certain jurisdictions. This is relevant when comparing these standards in real-world implementations. We now turn to two specific use contexts where these considerations are at play.</w:t>
+        <w:t xml:space="preserve">Hence, we stress that beyond evaluating the instrinic structure of an open standard and the community that supports the standard, we need to take into account the wider ecosystem of open-source implementations and availibility of complementary components. From this wider perspective of the whole ecosystem surrounding the three standards, FHIR stands out as having the most diverse and rich ecosystem because it has been mandated in certain jurisdictions. This is relevant when comparing these standards in real-world implementations. We now turn to two specific use cases where these considerations are at play.</w:t>
       </w:r>
     </w:p>
     <w:bookmarkEnd w:id="21"/>
@@ -2023,13 +2011,23 @@
         <w:pStyle w:val="BodyText"/>
       </w:pPr>
       <w:r>
-        <w:t xml:space="preserve">For the PLUGIN project, however, we choose to adopt FHIR as the common data model because of its practicality and extensibility to be used in a Python-based data science stack, provenance of RESTful APIs out-of-the-box to facilitate easy integration with the container-based vantage6 FL framework, and the support of many healthcare terminologies and flexibility through the profiling mechanims</w:t>
-      </w:r>
-      <w:r>
-        <w:t xml:space="preserve"> </w:t>
-      </w:r>
-      <w:r>
-        <w:t xml:space="preserve">[25,26]</w:t>
+        <w:t xml:space="preserve">For the PLUGIN project, however, we choose to adopt FHIR because the data model is more compatible with the data model of the clinical administration systems. As PLUGIN focuses on re-use of routine health data, we feel it is more suitable than OMOP, which is more suitable for clinical research. openEHR would have been might have been an option, too, if more implementations and complementary components had been available. Another reason for choosing FHIR is its practicality and extensibility to be used in a Python-based data science stack, provenance of RESTful APIs out-of-the-box to facilitate easy integration with the container-based vantage6 FL framework, and the support of many healthcare terminologies and flexibility through the profiling mechanims</w:t>
+      </w:r>
+      <w:r>
+        <w:t xml:space="preserve"> </w:t>
+      </w:r>
+      <w:r>
+        <w:t xml:space="preserve">[25,26,</w:t>
+      </w:r>
+      <w:r>
+        <w:rPr>
+          <w:bCs/>
+          <w:b/>
+        </w:rPr>
+        <w:t xml:space="preserve">moncada-torres2021vantage6?</w:t>
+      </w:r>
+      <w:r>
+        <w:t xml:space="preserve">]</w:t>
       </w:r>
       <w:r>
         <w:t xml:space="preserve">. Increasingly, other projects have reported the use of FHIR for persistent, longitudinal storage for FL. The CODA platform, which aims to implement a FL infrastructure in Canada similar to the PLUGIN project, compared OMOP and FHIR and chose the latter as it has been found to support more granular mappings required for analytics</w:t>
@@ -2102,7 +2100,7 @@
         <w:pStyle w:val="BodyText"/>
       </w:pPr>
       <w:r>
-        <w:t xml:space="preserve">In the case of PLUGIN, another important consideration for choosing FHIR over OMOP is, that from a data architecture perspective, the mechanism of FHIR Profiles can be tied to principle of late binding commonly applied in data lake/warehouse architectures: allow ingest of widely different sources, and gradually add more constraints and validations as you move closer to a specific use case. If machine learning is the primary objective for secondary use, we want to be able to cast a wider net of relevant data, rather than being too restrictive when ingesting the data at the start of processing pipeline. Late binding in data warehousing is a design philosophy where data transformation and schema enforcement are deferred as late as possible in the data processing pipeline, sometimes even until query time. This approach contrasts with early binding, where data is transformed and structured as it is ingested into the data warehouse. This principle is visualized as concentric circles (</w:t>
+        <w:t xml:space="preserve">In the case of PLUGIN, another important consideration for choosing FHIR over OMOP is, that from a data architecture perspective, the mechanism of FHIR Profiles can be tied to principle of late binding commonly applied in data lake/warehouse architectures (</w:t>
       </w:r>
       <w:hyperlink w:anchor="fig-late-binding">
         <w:r>
@@ -2113,7 +2111,7 @@
         </w:r>
       </w:hyperlink>
       <w:r>
-        <w:t xml:space="preserve">). The advantages of this design is that it allows for greater flexibility. During the initial ingestion of the data, we only require the data to conform to the minimal syntactic standard defined by the base FHIR version (R4 in the diagram). As the data is processed, more strict checks and constraints are applied, whereby ultimately different profiles can co-exists next to one another (the two most inner circles), within a larger circle with fewer strictions. This approach does not support the extension mechanism of FHIR, so we need to be cautious if we decide to use that.</w:t>
+        <w:t xml:space="preserve">): allow ingest of widely different sources, and gradually add more constraints and validations as you move closer to a specific use case. If machine learning is the primary objective for secondary use, we want to be able to cast a wider net of relevant data, rather than being too restrictive when ingesting the data at the start of processing pipeline. Late binding in data warehousing is a design philosophy where data transformation and schema enforcement are deferred as late as possible in the data processing pipeline, sometimes even until query time. This approach contrasts with early binding, where data is transformed and structured as it is ingested into the data warehouse. The advantages of this design is that it allows for greater flexibility. During the initial ingestion of the data, we only require the data to conform to the minimal syntactic standard defined by the base FHIR version (R4 in the diagram). As the data is processed, more strict checks and constraints are applied, whereby ultimately different profiles can co-exists next to one another (the two most inner circles), within a larger circle with fewer strictions. Note that if any of the profiles includes a FHIR extension, such as adding a field to include a female’s maiden name, the profiles are no longer strictly concentric. Hence extra care needs to be taken when dealing with extensions when applying the principle of late binding.</w:t>
       </w:r>
     </w:p>
     <w:tbl>
@@ -2240,7 +2238,7 @@
         <w:t xml:space="preserve">[37]</w:t>
       </w:r>
       <w:r>
-        <w:t xml:space="preserve">. Lakehouses thus combine the key benefits of data lakes and data warehouses: low-cost storage in an open format accessible by a variety of systems from the former, and powerful management and optimization features from the latter. By explicitly aligining the mechanism of FHIR Profiles with this design pattern of a data lakehouse enables us to use complementary standards and open source components, most notably Apache Arrow as the standard columnar in-memory format with RPC-based data movement</w:t>
+        <w:t xml:space="preserve">. Lakehouses thus combine the key benefits of data lakes and data warehouses: low-cost storage in an open format accessible by a variety of systems from the former, and powerful management and optimization features from the latter. By explicitly aligining the mechanism of FHIR Profiles with this design pattern of a data lakehouse enables us to use complementary standards and open-source components, most notably Apache Arrow as the standard columnar in-memory format with RPC-based data movement</w:t>
       </w:r>
       <w:r>
         <w:t xml:space="preserve"> </w:t>
@@ -2275,7 +2273,7 @@
         <w:pStyle w:val="BodyText"/>
       </w:pPr>
       <w:r>
-        <w:t xml:space="preserve">The main disadvantage in using FHIR in this way pertains to the need for upgrading the whole ELT pipeline when upgrading to a new primary FHIR version, for example R5. However, we expect that the development time required to upgrade FHIR versions is significantly less than the initial migration to FHIR.</w:t>
+        <w:t xml:space="preserve">One of the key challenges in using FHIR in this way pertains to the need for upgrading the whole ELT pipeline when upgrading to a new primary FHIR version, for example R6. The potential technical debt of version upgrades in the future is not specific to FHIR, but being a younger standard changes are more frequent compared to OMOP and openEHR. However, we expect that the development time required to upgrade FHIR versions is significantly less than the initial migration to FHIR.</w:t>
       </w:r>
     </w:p>
     <w:p>
@@ -2283,7 +2281,7 @@
         <w:pStyle w:val="BodyText"/>
       </w:pPr>
       <w:r>
-        <w:t xml:space="preserve">The above considerations also show the conceptual difference of FHIR as a health data exchange standard versus openEHR as a persistent storage of healthcare data and OMOP as a persistent storage of health research data. For health data exchange and federated learning, the recipient of the data determines to a large extent what subset of data available in the source needs to be made available – i.e. the target data model is known late and this favors late binding. In a persistent storage setting, the holder of the source data determines what data needs to be stored – and typically everything – which favors early binding.</w:t>
+        <w:t xml:space="preserve">The above considerations also show the conceptual difference of FHIR as a health data exchange standard versus openEHR as a persistent storage of routine healthcare data and OMOP as a persistent storage of health research data. For health data exchange and federated learning, the recipient of the data determines to a large extent what subset of data available in the source needs to be made available – i.e. the target data model is known late and this favors late binding. In a persistent storage setting, the holder of the source data determines what data needs to be stored – and typically everything – which favors early binding.</w:t>
       </w:r>
     </w:p>
     <w:bookmarkEnd w:id="31"/>
@@ -2310,7 +2308,7 @@
         <w:t xml:space="preserve">[42]</w:t>
       </w:r>
       <w:r>
-        <w:t xml:space="preserve">. Mehl et al. have called for convergence to open standards, similar to Tsafnat et al., but additionally stress the need for open source technologies (our main argument of this paper), open content (representations of public health, health system or clinical knowledge to guide implementations) and open architectures (reusable enterprise architecture patterns for health systems)</w:t>
+        <w:t xml:space="preserve">. Mehl et al. have called for convergence to open standards, similar to Tsafnat et al., but additionally stress the need for open-source technologies (also our main argument in this paper), open content (representations of public health, health system or clinical knowledge to guide implementations) and open architectures (reusable enterprise architecture patterns for health systems)</w:t>
       </w:r>
       <w:r>
         <w:t xml:space="preserve"> </w:t>
@@ -2488,7 +2486,7 @@
         <w:t xml:space="preserve"> </w:t>
       </w:r>
       <w:r>
-        <w:t xml:space="preserve">converged towards FHIR as the primary standard for health information exchange, in line with the proposal by Tsafnat et al. . To illustrate this point, consider the OpenHIM Platform architecture, which is currently the largest open source implementation of the OpenHIE specification</w:t>
+        <w:t xml:space="preserve">converged towards FHIR as the primary standard for health information exchange, in line with the proposal by Tsafnat et al. . To illustrate this point, consider the OpenHIM Platform architecture, which is currently the largest open-source implementation of the OpenHIE specification</w:t>
       </w:r>
       <w:r>
         <w:t xml:space="preserve"> </w:t>
@@ -2502,7 +2500,7 @@
         </w:r>
       </w:hyperlink>
       <w:r>
-        <w:t xml:space="preserve">. Clients (Point-of-Service systems) can initiate various workflows to submit or query patient data. The Shared Health Record (SHR) acts as the core transactional system for the health information exchange, which in this case is realized with the HAPI FHIR server, being one of the most widely used open source FHIR server implementations</w:t>
+        <w:t xml:space="preserve">. Clients (Point-of-Service systems) can initiate various workflows to submit or query patient data. The Shared Health Record (SHR) acts as the core transactional system for the health information exchange, which in this case is realized with the HAPI FHIR server, being one of the most widely used open-source FHIR server implementations</w:t>
       </w:r>
       <w:r>
         <w:t xml:space="preserve"> </w:t>
@@ -2613,7 +2611,7 @@
         <w:pStyle w:val="BodyText"/>
       </w:pPr>
       <w:r>
-        <w:t xml:space="preserve">Looking at the Point-of-Service systems, we see that as of today openEHR does not play any role of significance as the standard for clinical administration. Within the context of LMICs, the largest open source EHR implementations are based on proprietary data models, and it is unlikely this will change any time soon</w:t>
+        <w:t xml:space="preserve">Looking at the Point-of-Service systems, we see that as of today openEHR is rarely used as the standard for clinical administration in LMICs. The largest open-source EHR implementations are based on proprietary data models, and it is unlikely this will change any time soon</w:t>
       </w:r>
       <w:r>
         <w:t xml:space="preserve"> </w:t>
@@ -2646,7 +2644,7 @@
         <w:t xml:space="preserve"> </w:t>
       </w:r>
       <w:r>
-        <w:t xml:space="preserve">are being used more and more, where Android apps are used for clinical administration by health professionals (</w:t>
+        <w:t xml:space="preserve">are being used more and more. This solution design uses Android apps for clinical administration by health professionals (</w:t>
       </w:r>
       <w:hyperlink w:anchor="fig-opensrp">
         <w:r>
@@ -2742,7 +2740,7 @@
               <w:pStyle w:val="ImageCaption"/>
             </w:pPr>
             <w:r>
-              <w:t xml:space="preserve">Figure 5: Overview of OpenSRP2 open source framework for building clinical administration apps. HIS: health information systems. Image source:</w:t>
+              <w:t xml:space="preserve">Figure 5: Overview of OpenSRP2 open-source framework for building clinical administration apps. HIS: health information systems. Image source:</w:t>
             </w:r>
             <w:r>
               <w:t xml:space="preserve"> </w:t>
@@ -2768,7 +2766,7 @@
         <w:pStyle w:val="BodyText"/>
       </w:pPr>
       <w:r>
-        <w:t xml:space="preserve">Finally, regarding longitudinal data analysis we also see a convergence towards FHIR as the primary standard. As is the case of federated learning, the choice for FHIR to implement datawarehouse and analytic platforms is the preferred method due to the widespread availibility of complementary open source technologies. FHIR-specific technologies such as Bulk FHIR data access and SQL-on-FHIR mentioned earlier, allow the FHIR ecosystem to be used, complemented and integrated with generic open source datawarehousing technologies such as Clickhouse</w:t>
+        <w:t xml:space="preserve">Finally, regarding longitudinal data analysis we also see a convergence towards FHIR as the primary standard. As is the case of federated learning, the choice for FHIR to implement datawarehouse and analytic platforms is the preferred method due to the widespread availibility of complementary open-source technologies. FHIR-specific technologies such as Bulk FHIR data access and SQL-on-FHIR mentioned earlier, allow the FHIR ecosystem to be used, complemented and integrated with generic open-source datawarehousing technologies such as Clickhouse</w:t>
       </w:r>
       <w:r>
         <w:t xml:space="preserve"> </w:t>
@@ -2777,7 +2775,10 @@
         <w:t xml:space="preserve">[55]</w:t>
       </w:r>
       <w:r>
-        <w:t xml:space="preserve">] and dbt</w:t>
+        <w:t xml:space="preserve"> </w:t>
+      </w:r>
+      <w:r>
+        <w:t xml:space="preserve">and dbt</w:t>
       </w:r>
       <w:r>
         <w:t xml:space="preserve"> </w:t>
@@ -2853,7 +2854,7 @@
         <w:pStyle w:val="FirstParagraph"/>
       </w:pPr>
       <w:r>
-        <w:t xml:space="preserve">We agree with Tsafnat et al. that there is a dire need to converge to open data standards in healthcare, and support the proposal to focus on openEHR, FHIR and OMOP in healthcare informatics going forward. However, open standards are a necessary but not sufficient condition for the convergence of health data standardization. The availability of open source implementations and complementary technologies are as important when choosing which open standard to use. Furthermore, we find that the proposed trichotomy is not always relevant. As an alternative, we find that the full-STAC approach described by Mehl et al. more comprehensive. In the case of FL, we see a convergence towards OMOP and FHIR, which can be used interchangeably. In the case of LMICs, we think that FHIR as the potential of acting as the spanning layer within the open health data system at large, thereby enabling much wider standardization and adoption. We strongly support ongoing developments to increase the availibility of open source implementations as digital public goods</w:t>
+        <w:t xml:space="preserve">We agree with Tsafnat et al. that there is a dire need to converge to open data standards in healthcare, and support the proposal to focus on openEHR, FHIR and OMOP in healthcare informatics going forward. However, open standards are a necessary but not sufficient condition for the convergence of health data standardization. The availability of open-source implementations and complementary technologies are as important when choosing which open standard to use. Furthermore, we find that the proposed trichotomy is not always relevant. As an alternative, we find that the full-STAC approach described by Mehl et al. more comprehensive. In the case of FL, we see a convergence towards OMOP and FHIR, which can be used interchangeably. In the case of LMICs, we think that FHIR as the potential of acting as the spanning layer within the open health data system at large, thereby enabling much wider standardization and adoption. We strongly support ongoing developments to increase the availibility of open-source implementations as digital public goods</w:t>
       </w:r>
       <w:r>
         <w:t xml:space="preserve"> </w:t>

</xml_diff>

<commit_message>
Add Authors' Contribution and Conflicts of Interest section
</commit_message>
<xml_diff>
--- a/index.docx
+++ b/index.docx
@@ -2308,7 +2308,7 @@
         <w:t xml:space="preserve">[42]</w:t>
       </w:r>
       <w:r>
-        <w:t xml:space="preserve">. Mehl et al. have called for convergence to open standards, similar to Tsafnat et al., but additionally stress the need for open-source technologies (also our main argument in this paper), open content (representations of public health, health system or clinical knowledge to guide implementations) and open architectures (reusable enterprise architecture patterns for health systems)</w:t>
+        <w:t xml:space="preserve">. In the context of global digital health developments, Mehl et al. have also called for convergence to open standards, similar to Tsafnat et al., but additionally stress the need for open-source technologies (also our main argument in this paper), open content (representations of public health, health system or clinical knowledge to guide implementations) and open architectures (reusable enterprise architecture patterns for health systems)</w:t>
       </w:r>
       <w:r>
         <w:t xml:space="preserve"> </w:t>
@@ -2486,10 +2486,7 @@
         <w:t xml:space="preserve"> </w:t>
       </w:r>
       <w:r>
-        <w:t xml:space="preserve">converged towards FHIR as the primary standard for health information exchange, in line with the proposal by Tsafnat et al. . To illustrate this point, consider the OpenHIM Platform architecture, which is currently the largest open-source implementation of the OpenHIE specification</w:t>
-      </w:r>
-      <w:r>
-        <w:t xml:space="preserve"> </w:t>
+        <w:t xml:space="preserve">converged towards FHIR as the primary standard for health information exchange, in line with the proposal by Tsafnat et al. . To illustrate this point, consider the OpenHIM Platform architecture (</w:t>
       </w:r>
       <w:hyperlink w:anchor="fig-openhim-platform">
         <w:r>
@@ -2500,7 +2497,7 @@
         </w:r>
       </w:hyperlink>
       <w:r>
-        <w:t xml:space="preserve">. Clients (Point-of-Service systems) can initiate various workflows to submit or query patient data. The Shared Health Record (SHR) acts as the core transactional system for the health information exchange, which in this case is realized with the HAPI FHIR server, being one of the most widely used open-source FHIR server implementations</w:t>
+        <w:t xml:space="preserve">), which is currently the largest open-source implementation of the OpenHIE specification . Clients (Point-of-Service systems) can initiate various workflows to submit or query patient data. The Shared Health Record (SHR) acts as the core transactional system for the health information exchange, which in this case is realized with the HAPI FHIR server, being one of the most widely used open-source FHIR server implementations</w:t>
       </w:r>
       <w:r>
         <w:t xml:space="preserve"> </w:t>
@@ -2644,7 +2641,7 @@
         <w:t xml:space="preserve"> </w:t>
       </w:r>
       <w:r>
-        <w:t xml:space="preserve">are being used more and more. This solution design uses Android apps for clinical administration by health professionals (</w:t>
+        <w:t xml:space="preserve">are being used more and more. In this approach, health professionals use Android apps registring and collecting routine health data (</w:t>
       </w:r>
       <w:hyperlink w:anchor="fig-opensrp">
         <w:r>
@@ -2664,7 +2661,7 @@
         <w:t xml:space="preserve">[53,54]</w:t>
       </w:r>
       <w:r>
-        <w:t xml:space="preserve">. This solution design is particularly useful for mid-size and smaller healthcare facilities, which are often resource constrained, lacking basic IT infrastructure to deploy a full-blown electronic medical record system. Hence, by necessity, the FHIR-based SHR functions as the clinical administration system of record and as the hub for information exchange at the same time.</w:t>
+        <w:t xml:space="preserve">. This solution design is particularly useful for mid-size and smaller healthcare facilities, which are often resource constrained, lacking basic IT infrastructure to deploy a full-blown electronic medical record system. Hence, by necessity, the FHIR-based SHR functions as the administrative system-of-record and as the hub for information exchange at the same time.</w:t>
       </w:r>
     </w:p>
     <w:tbl>
@@ -2766,7 +2763,7 @@
         <w:pStyle w:val="BodyText"/>
       </w:pPr>
       <w:r>
-        <w:t xml:space="preserve">Finally, regarding longitudinal data analysis we also see a convergence towards FHIR as the primary standard. As is the case of federated learning, the choice for FHIR to implement datawarehouse and analytic platforms is the preferred method due to the widespread availibility of complementary open-source technologies. FHIR-specific technologies such as Bulk FHIR data access and SQL-on-FHIR mentioned earlier, allow the FHIR ecosystem to be used, complemented and integrated with generic open-source datawarehousing technologies such as Clickhouse</w:t>
+        <w:t xml:space="preserve">Finally, regarding longitudinal data analysis, we also see a convergence towards FHIR as the primary standard in LMICs. As in the case of federated learning, the choice for FHIR to implement datawarehouse and analytic platforms is the preferred method due to the widespread availibility of complementary open-source technologies. FHIR-specific technologies such as Bulk FHIR data access and SQL-on-FHIR mentioned earlier, allow the FHIR ecosystem to be used, complemented and integrated with generic open-source datawarehousing technologies such as Clickhouse</w:t>
       </w:r>
       <w:r>
         <w:t xml:space="preserve"> </w:t>
@@ -2828,7 +2825,7 @@
         <w:t xml:space="preserve"> </w:t>
       </w:r>
       <w:r>
-        <w:t xml:space="preserve">The center of the hourglass - the waist or also called the spanning layer in the information systems parlance - is defined by a set of minimal standards which mediates all interactions between the higher and lower layers. In case of the Internet, the spanning layer is defined by the TCP/IP protocol, which is supported by a variety of supporting services (many different physical networks) and used in building various applications (email, videoconferencing etc.).</w:t>
+        <w:t xml:space="preserve">The center of the hourglass - the waist or also called the spanning layer in the information systems parlance - is defined by a set of minimal standards which mediates all interactions between the higher and lower layers. In case of the Internet, the spanning layer is defined by the TCP/IP protocol, which is supported by a variety of underlying connectivity services (many different physical networks) on top of which a wide variety of applications can be built (email, videoconferencing etc.).</w:t>
       </w:r>
     </w:p>
     <w:p>
@@ -2879,7 +2876,43 @@
       </w:r>
     </w:p>
     <w:bookmarkEnd w:id="47"/>
-    <w:bookmarkStart w:id="164" w:name="bibliography"/>
+    <w:bookmarkStart w:id="48" w:name="authors-contributions"/>
+    <w:p>
+      <w:pPr>
+        <w:pStyle w:val="Heading2"/>
+      </w:pPr>
+      <w:r>
+        <w:t xml:space="preserve">Authors’ Contributions</w:t>
+      </w:r>
+    </w:p>
+    <w:p>
+      <w:pPr>
+        <w:pStyle w:val="FirstParagraph"/>
+      </w:pPr>
+      <w:r>
+        <w:t xml:space="preserve">DK contributed to the concept and design and prepared the first draft of the manuscript. AD, MS and BJV contributed to the section on federated learning. FH and MB contributed to the section on LMICs. YHY, JXD, and YDW contributed to the analysis of data. All authors contributed to the final revision and approved the final manuscript.</w:t>
+      </w:r>
+    </w:p>
+    <w:bookmarkEnd w:id="48"/>
+    <w:bookmarkStart w:id="49" w:name="conflicts-of-interests"/>
+    <w:p>
+      <w:pPr>
+        <w:pStyle w:val="Heading2"/>
+      </w:pPr>
+      <w:r>
+        <w:t xml:space="preserve">Conflicts of interests</w:t>
+      </w:r>
+    </w:p>
+    <w:p>
+      <w:pPr>
+        <w:pStyle w:val="FirstParagraph"/>
+      </w:pPr>
+      <w:r>
+        <w:t xml:space="preserve">DK received funding from PharmAccess to conduct the work on LMICs reported here as a contractor. MB/ONA is the core developer of the open-source OpenSRP 2 framework.</w:t>
+      </w:r>
+    </w:p>
+    <w:bookmarkEnd w:id="49"/>
+    <w:bookmarkStart w:id="166" w:name="bibliography"/>
     <w:p>
       <w:pPr>
         <w:pStyle w:val="Heading1"/>
@@ -2888,8 +2921,8 @@
         <w:t xml:space="preserve">References</w:t>
       </w:r>
     </w:p>
-    <w:bookmarkStart w:id="163" w:name="refs"/>
-    <w:bookmarkStart w:id="49" w:name="ref-tsafnat2024converge"/>
+    <w:bookmarkStart w:id="165" w:name="refs"/>
+    <w:bookmarkStart w:id="51" w:name="ref-tsafnat2024converge"/>
     <w:p>
       <w:pPr>
         <w:pStyle w:val="Bibliography"/>
@@ -2921,7 +2954,7 @@
       <w:r>
         <w:t xml:space="preserve"> </w:t>
       </w:r>
-      <w:hyperlink r:id="rId48">
+      <w:hyperlink r:id="rId50">
         <w:r>
           <w:rPr>
             <w:rStyle w:val="Hyperlink"/>
@@ -2930,8 +2963,8 @@
         </w:r>
       </w:hyperlink>
     </w:p>
-    <w:bookmarkEnd w:id="49"/>
-    <w:bookmarkStart w:id="51" w:name="ref-dereuver2018digital"/>
+    <w:bookmarkEnd w:id="51"/>
+    <w:bookmarkStart w:id="53" w:name="ref-dereuver2018digital"/>
     <w:p>
       <w:pPr>
         <w:pStyle w:val="Bibliography"/>
@@ -2979,7 +3012,7 @@
       <w:r>
         <w:t xml:space="preserve">. 2018;33(2):124-135. doi:</w:t>
       </w:r>
-      <w:hyperlink r:id="rId50">
+      <w:hyperlink r:id="rId52">
         <w:r>
           <w:rPr>
             <w:rStyle w:val="Hyperlink"/>
@@ -2988,8 +3021,8 @@
         </w:r>
       </w:hyperlink>
     </w:p>
-    <w:bookmarkEnd w:id="51"/>
-    <w:bookmarkStart w:id="53" w:name="ref-keller2021paradox"/>
+    <w:bookmarkEnd w:id="53"/>
+    <w:bookmarkStart w:id="55" w:name="ref-keller2021paradox"/>
     <w:p>
       <w:pPr>
         <w:pStyle w:val="Bibliography"/>
@@ -3043,7 +3076,7 @@
       <w:r>
         <w:t xml:space="preserve"> </w:t>
       </w:r>
-      <w:hyperlink r:id="rId52">
+      <w:hyperlink r:id="rId54">
         <w:r>
           <w:rPr>
             <w:rStyle w:val="Hyperlink"/>
@@ -3052,8 +3085,8 @@
         </w:r>
       </w:hyperlink>
     </w:p>
-    <w:bookmarkEnd w:id="53"/>
-    <w:bookmarkStart w:id="55" w:name="ref-reynolds2011open"/>
+    <w:bookmarkEnd w:id="55"/>
+    <w:bookmarkStart w:id="57" w:name="ref-reynolds2011open"/>
     <w:p>
       <w:pPr>
         <w:pStyle w:val="Bibliography"/>
@@ -3110,7 +3143,7 @@
       <w:r>
         <w:t xml:space="preserve">. 2011;13(1):e1521. doi:</w:t>
       </w:r>
-      <w:hyperlink r:id="rId54">
+      <w:hyperlink r:id="rId56">
         <w:r>
           <w:rPr>
             <w:rStyle w:val="Hyperlink"/>
@@ -3119,8 +3152,8 @@
         </w:r>
       </w:hyperlink>
     </w:p>
-    <w:bookmarkEnd w:id="55"/>
-    <w:bookmarkStart w:id="57" w:name="ref-wikipedia-gsm"/>
+    <w:bookmarkEnd w:id="57"/>
+    <w:bookmarkStart w:id="59" w:name="ref-wikipedia-gsm"/>
     <w:p>
       <w:pPr>
         <w:pStyle w:val="Bibliography"/>
@@ -3156,7 +3189,7 @@
       <w:r>
         <w:t xml:space="preserve"> </w:t>
       </w:r>
-      <w:hyperlink r:id="rId56">
+      <w:hyperlink r:id="rId58">
         <w:r>
           <w:rPr>
             <w:rStyle w:val="Hyperlink"/>
@@ -3165,8 +3198,8 @@
         </w:r>
       </w:hyperlink>
     </w:p>
-    <w:bookmarkEnd w:id="57"/>
-    <w:bookmarkStart w:id="59" w:name="ref-firely2023fhir"/>
+    <w:bookmarkEnd w:id="59"/>
+    <w:bookmarkStart w:id="61" w:name="ref-firely2023fhir"/>
     <w:p>
       <w:pPr>
         <w:pStyle w:val="Bibliography"/>
@@ -3241,7 +3274,7 @@
       <w:r>
         <w:t xml:space="preserve"> </w:t>
       </w:r>
-      <w:hyperlink r:id="rId58">
+      <w:hyperlink r:id="rId60">
         <w:r>
           <w:rPr>
             <w:rStyle w:val="Hyperlink"/>
@@ -3250,8 +3283,8 @@
         </w:r>
       </w:hyperlink>
     </w:p>
-    <w:bookmarkEnd w:id="59"/>
-    <w:bookmarkStart w:id="60" w:name="ref-india2020national"/>
+    <w:bookmarkEnd w:id="61"/>
+    <w:bookmarkStart w:id="62" w:name="ref-india2020national"/>
     <w:p>
       <w:pPr>
         <w:pStyle w:val="Bibliography"/>
@@ -3290,8 +3323,8 @@
         <w:t xml:space="preserve">. India National Health Authority; 2020.</w:t>
       </w:r>
     </w:p>
-    <w:bookmarkEnd w:id="60"/>
-    <w:bookmarkStart w:id="62" w:name="ref-2023hcx"/>
+    <w:bookmarkEnd w:id="62"/>
+    <w:bookmarkStart w:id="64" w:name="ref-2023hcx"/>
     <w:p>
       <w:pPr>
         <w:pStyle w:val="Bibliography"/>
@@ -3332,7 +3365,7 @@
       <w:r>
         <w:t xml:space="preserve"> </w:t>
       </w:r>
-      <w:hyperlink r:id="rId61">
+      <w:hyperlink r:id="rId63">
         <w:r>
           <w:rPr>
             <w:rStyle w:val="Hyperlink"/>
@@ -3341,8 +3374,8 @@
         </w:r>
       </w:hyperlink>
     </w:p>
-    <w:bookmarkEnd w:id="62"/>
-    <w:bookmarkStart w:id="63" w:name="ref-tilahun2023african"/>
+    <w:bookmarkEnd w:id="64"/>
+    <w:bookmarkStart w:id="65" w:name="ref-tilahun2023african"/>
     <w:p>
       <w:pPr>
         <w:pStyle w:val="Bibliography"/>
@@ -3415,8 +3448,8 @@
         <w:t xml:space="preserve">.; 2023.</w:t>
       </w:r>
     </w:p>
-    <w:bookmarkEnd w:id="63"/>
-    <w:bookmarkStart w:id="65" w:name="ref-mandl2020push"/>
+    <w:bookmarkEnd w:id="65"/>
+    <w:bookmarkStart w:id="67" w:name="ref-mandl2020push"/>
     <w:p>
       <w:pPr>
         <w:pStyle w:val="Bibliography"/>
@@ -3470,7 +3503,7 @@
       <w:r>
         <w:t xml:space="preserve">. 2020;3(1):1-9. doi:</w:t>
       </w:r>
-      <w:hyperlink r:id="rId64">
+      <w:hyperlink r:id="rId66">
         <w:r>
           <w:rPr>
             <w:rStyle w:val="Hyperlink"/>
@@ -3479,8 +3512,8 @@
         </w:r>
       </w:hyperlink>
     </w:p>
-    <w:bookmarkEnd w:id="65"/>
-    <w:bookmarkStart w:id="67" w:name="ref-jones2021landscape"/>
+    <w:bookmarkEnd w:id="67"/>
+    <w:bookmarkStart w:id="69" w:name="ref-jones2021landscape"/>
     <w:p>
       <w:pPr>
         <w:pStyle w:val="Bibliography"/>
@@ -3552,7 +3585,7 @@
       <w:r>
         <w:t xml:space="preserve">. 2021;28(6):1284-1287. doi:</w:t>
       </w:r>
-      <w:hyperlink r:id="rId66">
+      <w:hyperlink r:id="rId68">
         <w:r>
           <w:rPr>
             <w:rStyle w:val="Hyperlink"/>
@@ -3561,8 +3594,8 @@
         </w:r>
       </w:hyperlink>
     </w:p>
-    <w:bookmarkEnd w:id="67"/>
-    <w:bookmarkStart w:id="69" w:name="ref-sql-on-fhir-v2"/>
+    <w:bookmarkEnd w:id="69"/>
+    <w:bookmarkStart w:id="71" w:name="ref-sql-on-fhir-v2"/>
     <w:p>
       <w:pPr>
         <w:pStyle w:val="Bibliography"/>
@@ -3631,7 +3664,7 @@
       <w:r>
         <w:t xml:space="preserve"> </w:t>
       </w:r>
-      <w:hyperlink r:id="rId68">
+      <w:hyperlink r:id="rId70">
         <w:r>
           <w:rPr>
             <w:rStyle w:val="Hyperlink"/>
@@ -3640,8 +3673,8 @@
         </w:r>
       </w:hyperlink>
     </w:p>
-    <w:bookmarkEnd w:id="69"/>
-    <w:bookmarkStart w:id="71" w:name="ref-fhir-implementations"/>
+    <w:bookmarkEnd w:id="71"/>
+    <w:bookmarkStart w:id="73" w:name="ref-fhir-implementations"/>
     <w:p>
       <w:pPr>
         <w:pStyle w:val="Bibliography"/>
@@ -3664,7 +3697,7 @@
       <w:r>
         <w:t xml:space="preserve"> </w:t>
       </w:r>
-      <w:hyperlink r:id="rId70">
+      <w:hyperlink r:id="rId72">
         <w:r>
           <w:rPr>
             <w:rStyle w:val="Hyperlink"/>
@@ -3673,8 +3706,8 @@
         </w:r>
       </w:hyperlink>
     </w:p>
-    <w:bookmarkEnd w:id="71"/>
-    <w:bookmarkStart w:id="73" w:name="ref-ohdsi-implementations"/>
+    <w:bookmarkEnd w:id="73"/>
+    <w:bookmarkStart w:id="75" w:name="ref-ohdsi-implementations"/>
     <w:p>
       <w:pPr>
         <w:pStyle w:val="Bibliography"/>
@@ -3715,7 +3748,7 @@
       <w:r>
         <w:t xml:space="preserve"> </w:t>
       </w:r>
-      <w:hyperlink r:id="rId72">
+      <w:hyperlink r:id="rId74">
         <w:r>
           <w:rPr>
             <w:rStyle w:val="Hyperlink"/>
@@ -3724,8 +3757,8 @@
         </w:r>
       </w:hyperlink>
     </w:p>
-    <w:bookmarkEnd w:id="73"/>
-    <w:bookmarkStart w:id="75" w:name="ref-openehr-implementations"/>
+    <w:bookmarkEnd w:id="75"/>
+    <w:bookmarkStart w:id="77" w:name="ref-openehr-implementations"/>
     <w:p>
       <w:pPr>
         <w:pStyle w:val="Bibliography"/>
@@ -3754,7 +3787,7 @@
       <w:r>
         <w:t xml:space="preserve"> </w:t>
       </w:r>
-      <w:hyperlink r:id="rId74">
+      <w:hyperlink r:id="rId76">
         <w:r>
           <w:rPr>
             <w:rStyle w:val="Hyperlink"/>
@@ -3763,8 +3796,8 @@
         </w:r>
       </w:hyperlink>
     </w:p>
-    <w:bookmarkEnd w:id="75"/>
-    <w:bookmarkStart w:id="77" w:name="ref-ehrbase"/>
+    <w:bookmarkEnd w:id="77"/>
+    <w:bookmarkStart w:id="79" w:name="ref-ehrbase"/>
     <w:p>
       <w:pPr>
         <w:pStyle w:val="Bibliography"/>
@@ -3790,7 +3823,7 @@
       <w:r>
         <w:t xml:space="preserve"> </w:t>
       </w:r>
-      <w:hyperlink r:id="rId76">
+      <w:hyperlink r:id="rId78">
         <w:r>
           <w:rPr>
             <w:rStyle w:val="Hyperlink"/>
@@ -3799,8 +3832,8 @@
         </w:r>
       </w:hyperlink>
     </w:p>
-    <w:bookmarkEnd w:id="77"/>
-    <w:bookmarkStart w:id="79" w:name="ref-rieke2020future"/>
+    <w:bookmarkEnd w:id="79"/>
+    <w:bookmarkStart w:id="81" w:name="ref-rieke2020future"/>
     <w:p>
       <w:pPr>
         <w:pStyle w:val="Bibliography"/>
@@ -3830,7 +3863,7 @@
       <w:r>
         <w:t xml:space="preserve">. 2020;3(1, 1):1-7. doi:</w:t>
       </w:r>
-      <w:hyperlink r:id="rId78">
+      <w:hyperlink r:id="rId80">
         <w:r>
           <w:rPr>
             <w:rStyle w:val="Hyperlink"/>
@@ -3839,8 +3872,8 @@
         </w:r>
       </w:hyperlink>
     </w:p>
-    <w:bookmarkEnd w:id="79"/>
-    <w:bookmarkStart w:id="81" w:name="ref-teo2024federated"/>
+    <w:bookmarkEnd w:id="81"/>
+    <w:bookmarkStart w:id="83" w:name="ref-teo2024federated"/>
     <w:p>
       <w:pPr>
         <w:pStyle w:val="Bibliography"/>
@@ -3882,7 +3915,7 @@
       <w:r>
         <w:t xml:space="preserve">. 2024;5(2):101419. doi:</w:t>
       </w:r>
-      <w:hyperlink r:id="rId80">
+      <w:hyperlink r:id="rId82">
         <w:r>
           <w:rPr>
             <w:rStyle w:val="Hyperlink"/>
@@ -3891,8 +3924,8 @@
         </w:r>
       </w:hyperlink>
     </w:p>
-    <w:bookmarkEnd w:id="81"/>
-    <w:bookmarkStart w:id="83" w:name="ref-healthri2024agreements"/>
+    <w:bookmarkEnd w:id="83"/>
+    <w:bookmarkStart w:id="85" w:name="ref-healthri2024agreements"/>
     <w:p>
       <w:pPr>
         <w:pStyle w:val="Bibliography"/>
@@ -3978,7 +4011,7 @@
       <w:r>
         <w:t xml:space="preserve"> </w:t>
       </w:r>
-      <w:hyperlink r:id="rId82">
+      <w:hyperlink r:id="rId84">
         <w:r>
           <w:rPr>
             <w:rStyle w:val="Hyperlink"/>
@@ -3987,8 +4020,8 @@
         </w:r>
       </w:hyperlink>
     </w:p>
-    <w:bookmarkEnd w:id="83"/>
-    <w:bookmarkStart w:id="85" w:name="ref-khalid2021standardized"/>
+    <w:bookmarkEnd w:id="85"/>
+    <w:bookmarkStart w:id="87" w:name="ref-khalid2021standardized"/>
     <w:p>
       <w:pPr>
         <w:pStyle w:val="Bibliography"/>
@@ -4018,7 +4051,7 @@
       <w:r>
         <w:t xml:space="preserve">. 2021;211:106394. doi:</w:t>
       </w:r>
-      <w:hyperlink r:id="rId84">
+      <w:hyperlink r:id="rId86">
         <w:r>
           <w:rPr>
             <w:rStyle w:val="Hyperlink"/>
@@ -4027,8 +4060,8 @@
         </w:r>
       </w:hyperlink>
     </w:p>
-    <w:bookmarkEnd w:id="85"/>
-    <w:bookmarkStart w:id="87" w:name="ref-lee2022feedernet"/>
+    <w:bookmarkEnd w:id="87"/>
+    <w:bookmarkStart w:id="89" w:name="ref-lee2022feedernet"/>
     <w:p>
       <w:pPr>
         <w:pStyle w:val="Bibliography"/>
@@ -4099,7 +4132,7 @@
       <w:r>
         <w:t xml:space="preserve"> </w:t>
       </w:r>
-      <w:hyperlink r:id="rId86">
+      <w:hyperlink r:id="rId88">
         <w:r>
           <w:rPr>
             <w:rStyle w:val="Hyperlink"/>
@@ -4108,8 +4141,8 @@
         </w:r>
       </w:hyperlink>
     </w:p>
-    <w:bookmarkEnd w:id="87"/>
-    <w:bookmarkStart w:id="89" w:name="ref-mateus2024data"/>
+    <w:bookmarkEnd w:id="89"/>
+    <w:bookmarkStart w:id="91" w:name="ref-mateus2024data"/>
     <w:p>
       <w:pPr>
         <w:pStyle w:val="Bibliography"/>
@@ -4163,7 +4196,7 @@
       <w:r>
         <w:t xml:space="preserve">. 2024;155:104661. doi:</w:t>
       </w:r>
-      <w:hyperlink r:id="rId88">
+      <w:hyperlink r:id="rId90">
         <w:r>
           <w:rPr>
             <w:rStyle w:val="Hyperlink"/>
@@ -4172,8 +4205,8 @@
         </w:r>
       </w:hyperlink>
     </w:p>
-    <w:bookmarkEnd w:id="89"/>
-    <w:bookmarkStart w:id="91" w:name="ref-kroes2022blueprint"/>
+    <w:bookmarkEnd w:id="91"/>
+    <w:bookmarkStart w:id="93" w:name="ref-kroes2022blueprint"/>
     <w:p>
       <w:pPr>
         <w:pStyle w:val="Bibliography"/>
@@ -4203,7 +4236,7 @@
       <w:r>
         <w:t xml:space="preserve">. 2022;8(4). doi:</w:t>
       </w:r>
-      <w:hyperlink r:id="rId90">
+      <w:hyperlink r:id="rId92">
         <w:r>
           <w:rPr>
             <w:rStyle w:val="Hyperlink"/>
@@ -4212,8 +4245,8 @@
         </w:r>
       </w:hyperlink>
     </w:p>
-    <w:bookmarkEnd w:id="91"/>
-    <w:bookmarkStart w:id="93" w:name="ref-deltomme2024federated"/>
+    <w:bookmarkEnd w:id="93"/>
+    <w:bookmarkStart w:id="95" w:name="ref-deltomme2024federated"/>
     <w:p>
       <w:pPr>
         <w:pStyle w:val="Bibliography"/>
@@ -4251,7 +4284,7 @@
       <w:r>
         <w:t xml:space="preserve"> </w:t>
       </w:r>
-      <w:hyperlink r:id="rId92">
+      <w:hyperlink r:id="rId94">
         <w:r>
           <w:rPr>
             <w:rStyle w:val="Hyperlink"/>
@@ -4260,8 +4293,8 @@
         </w:r>
       </w:hyperlink>
     </w:p>
-    <w:bookmarkEnd w:id="93"/>
-    <w:bookmarkStart w:id="95" w:name="ref-choudhury2020personal"/>
+    <w:bookmarkEnd w:id="95"/>
+    <w:bookmarkStart w:id="97" w:name="ref-choudhury2020personal"/>
     <w:p>
       <w:pPr>
         <w:pStyle w:val="Bibliography"/>
@@ -4450,7 +4483,7 @@
       <w:r>
         <w:t xml:space="preserve">. Springer; 2020:85-95. doi:</w:t>
       </w:r>
-      <w:hyperlink r:id="rId94">
+      <w:hyperlink r:id="rId96">
         <w:r>
           <w:rPr>
             <w:rStyle w:val="Hyperlink"/>
@@ -4459,8 +4492,8 @@
         </w:r>
       </w:hyperlink>
     </w:p>
-    <w:bookmarkEnd w:id="95"/>
-    <w:bookmarkStart w:id="97" w:name="ref-smits2022improved"/>
+    <w:bookmarkEnd w:id="97"/>
+    <w:bookmarkStart w:id="99" w:name="ref-smits2022improved"/>
     <w:p>
       <w:pPr>
         <w:pStyle w:val="Bibliography"/>
@@ -4565,7 +4598,7 @@
       <w:r>
         <w:t xml:space="preserve">. IOS Press; 2022. doi:</w:t>
       </w:r>
-      <w:hyperlink r:id="rId96">
+      <w:hyperlink r:id="rId98">
         <w:r>
           <w:rPr>
             <w:rStyle w:val="Hyperlink"/>
@@ -4574,8 +4607,8 @@
         </w:r>
       </w:hyperlink>
     </w:p>
-    <w:bookmarkEnd w:id="97"/>
-    <w:bookmarkStart w:id="99" w:name="ref-mullie2023coda"/>
+    <w:bookmarkEnd w:id="99"/>
+    <w:bookmarkStart w:id="101" w:name="ref-mullie2023coda"/>
     <w:p>
       <w:pPr>
         <w:pStyle w:val="Bibliography"/>
@@ -4614,7 +4647,7 @@
       <w:r>
         <w:t xml:space="preserve">. Published online December 21, 2023:ocad235. doi:</w:t>
       </w:r>
-      <w:hyperlink r:id="rId98">
+      <w:hyperlink r:id="rId100">
         <w:r>
           <w:rPr>
             <w:rStyle w:val="Hyperlink"/>
@@ -4623,8 +4656,8 @@
         </w:r>
       </w:hyperlink>
     </w:p>
-    <w:bookmarkEnd w:id="99"/>
-    <w:bookmarkStart w:id="101" w:name="ref-sinaci2024privacypreserving"/>
+    <w:bookmarkEnd w:id="101"/>
+    <w:bookmarkStart w:id="103" w:name="ref-sinaci2024privacypreserving"/>
     <w:p>
       <w:pPr>
         <w:pStyle w:val="Bibliography"/>
@@ -4678,7 +4711,7 @@
       <w:r>
         <w:t xml:space="preserve">. 2024;24:136-145. doi:</w:t>
       </w:r>
-      <w:hyperlink r:id="rId100">
+      <w:hyperlink r:id="rId102">
         <w:r>
           <w:rPr>
             <w:rStyle w:val="Hyperlink"/>
@@ -4687,8 +4720,8 @@
         </w:r>
       </w:hyperlink>
     </w:p>
-    <w:bookmarkEnd w:id="101"/>
-    <w:bookmarkStart w:id="103" w:name="ref-gruendner2019ketos"/>
+    <w:bookmarkEnd w:id="103"/>
+    <w:bookmarkStart w:id="105" w:name="ref-gruendner2019ketos"/>
     <w:p>
       <w:pPr>
         <w:pStyle w:val="Bibliography"/>
@@ -4778,7 +4811,7 @@
       <w:r>
         <w:t xml:space="preserve">. 2019;14(10):e0223010. doi:</w:t>
       </w:r>
-      <w:hyperlink r:id="rId102">
+      <w:hyperlink r:id="rId104">
         <w:r>
           <w:rPr>
             <w:rStyle w:val="Hyperlink"/>
@@ -4787,8 +4820,8 @@
         </w:r>
       </w:hyperlink>
     </w:p>
-    <w:bookmarkEnd w:id="103"/>
-    <w:bookmarkStart w:id="105" w:name="ref-cremonesi2023need"/>
+    <w:bookmarkEnd w:id="105"/>
+    <w:bookmarkStart w:id="107" w:name="ref-cremonesi2023need"/>
     <w:p>
       <w:pPr>
         <w:pStyle w:val="Bibliography"/>
@@ -4830,7 +4863,7 @@
       <w:r>
         <w:t xml:space="preserve">. 2023;141:104338. doi:</w:t>
       </w:r>
-      <w:hyperlink r:id="rId104">
+      <w:hyperlink r:id="rId106">
         <w:r>
           <w:rPr>
             <w:rStyle w:val="Hyperlink"/>
@@ -4839,8 +4872,8 @@
         </w:r>
       </w:hyperlink>
     </w:p>
-    <w:bookmarkEnd w:id="105"/>
-    <w:bookmarkStart w:id="107" w:name="ref-peng2023etlprocess"/>
+    <w:bookmarkEnd w:id="107"/>
+    <w:bookmarkStart w:id="109" w:name="ref-peng2023etlprocess"/>
     <w:p>
       <w:pPr>
         <w:pStyle w:val="Bibliography"/>
@@ -4915,7 +4948,7 @@
       <w:r>
         <w:t xml:space="preserve">. 2023;169:104925. doi:</w:t>
       </w:r>
-      <w:hyperlink r:id="rId106">
+      <w:hyperlink r:id="rId108">
         <w:r>
           <w:rPr>
             <w:rStyle w:val="Hyperlink"/>
@@ -4924,8 +4957,8 @@
         </w:r>
       </w:hyperlink>
     </w:p>
-    <w:bookmarkEnd w:id="107"/>
-    <w:bookmarkStart w:id="109" w:name="ref-omoponfhir"/>
+    <w:bookmarkEnd w:id="109"/>
+    <w:bookmarkStart w:id="111" w:name="ref-omoponfhir"/>
     <w:p>
       <w:pPr>
         <w:pStyle w:val="Bibliography"/>
@@ -4948,7 +4981,7 @@
       <w:r>
         <w:t xml:space="preserve"> </w:t>
       </w:r>
-      <w:hyperlink r:id="rId108">
+      <w:hyperlink r:id="rId110">
         <w:r>
           <w:rPr>
             <w:rStyle w:val="Hyperlink"/>
@@ -4957,8 +4990,8 @@
         </w:r>
       </w:hyperlink>
     </w:p>
-    <w:bookmarkEnd w:id="109"/>
-    <w:bookmarkStart w:id="111" w:name="ref-hai2023data"/>
+    <w:bookmarkEnd w:id="111"/>
+    <w:bookmarkStart w:id="113" w:name="ref-hai2023data"/>
     <w:p>
       <w:pPr>
         <w:pStyle w:val="Bibliography"/>
@@ -5030,7 +5063,7 @@
       <w:r>
         <w:t xml:space="preserve">. 2023;35(12):12571-12590. doi:</w:t>
       </w:r>
-      <w:hyperlink r:id="rId110">
+      <w:hyperlink r:id="rId112">
         <w:r>
           <w:rPr>
             <w:rStyle w:val="Hyperlink"/>
@@ -5039,8 +5072,8 @@
         </w:r>
       </w:hyperlink>
     </w:p>
-    <w:bookmarkEnd w:id="111"/>
-    <w:bookmarkStart w:id="113" w:name="ref-harby2022data"/>
+    <w:bookmarkEnd w:id="113"/>
+    <w:bookmarkStart w:id="115" w:name="ref-harby2022data"/>
     <w:p>
       <w:pPr>
         <w:pStyle w:val="Bibliography"/>
@@ -5170,7 +5203,7 @@
       <w:r>
         <w:t xml:space="preserve">. IEEE; 2022:389-395. doi:</w:t>
       </w:r>
-      <w:hyperlink r:id="rId112">
+      <w:hyperlink r:id="rId114">
         <w:r>
           <w:rPr>
             <w:rStyle w:val="Hyperlink"/>
@@ -5179,8 +5212,8 @@
         </w:r>
       </w:hyperlink>
     </w:p>
-    <w:bookmarkEnd w:id="113"/>
-    <w:bookmarkStart w:id="115" w:name="ref-harby2024data"/>
+    <w:bookmarkEnd w:id="115"/>
+    <w:bookmarkStart w:id="117" w:name="ref-harby2024data"/>
     <w:p>
       <w:pPr>
         <w:pStyle w:val="Bibliography"/>
@@ -5227,7 +5260,7 @@
       <w:r>
         <w:t xml:space="preserve">. doi:</w:t>
       </w:r>
-      <w:hyperlink r:id="rId114">
+      <w:hyperlink r:id="rId116">
         <w:r>
           <w:rPr>
             <w:rStyle w:val="Hyperlink"/>
@@ -5236,8 +5269,8 @@
         </w:r>
       </w:hyperlink>
     </w:p>
-    <w:bookmarkEnd w:id="115"/>
-    <w:bookmarkStart w:id="117" w:name="ref-pedreira2023composable"/>
+    <w:bookmarkEnd w:id="117"/>
+    <w:bookmarkStart w:id="119" w:name="ref-pedreira2023composable"/>
     <w:p>
       <w:pPr>
         <w:pStyle w:val="Bibliography"/>
@@ -5276,7 +5309,7 @@
       <w:r>
         <w:t xml:space="preserve">. 2023;16(10):2679-2685. doi:</w:t>
       </w:r>
-      <w:hyperlink r:id="rId116">
+      <w:hyperlink r:id="rId118">
         <w:r>
           <w:rPr>
             <w:rStyle w:val="Hyperlink"/>
@@ -5285,8 +5318,8 @@
         </w:r>
       </w:hyperlink>
     </w:p>
-    <w:bookmarkEnd w:id="117"/>
-    <w:bookmarkStart w:id="118" w:name="ref-armbrust2021lakehouse"/>
+    <w:bookmarkEnd w:id="119"/>
+    <w:bookmarkStart w:id="120" w:name="ref-armbrust2021lakehouse"/>
     <w:p>
       <w:pPr>
         <w:pStyle w:val="Bibliography"/>
@@ -5349,8 +5382,8 @@
         <w:t xml:space="preserve">. In:; 2021:8.</w:t>
       </w:r>
     </w:p>
-    <w:bookmarkEnd w:id="118"/>
-    <w:bookmarkStart w:id="120" w:name="ref-apache-arrow"/>
+    <w:bookmarkEnd w:id="120"/>
+    <w:bookmarkStart w:id="122" w:name="ref-apache-arrow"/>
     <w:p>
       <w:pPr>
         <w:pStyle w:val="Bibliography"/>
@@ -5391,7 +5424,7 @@
       <w:r>
         <w:t xml:space="preserve"> </w:t>
       </w:r>
-      <w:hyperlink r:id="rId119">
+      <w:hyperlink r:id="rId121">
         <w:r>
           <w:rPr>
             <w:rStyle w:val="Hyperlink"/>
@@ -5400,8 +5433,8 @@
         </w:r>
       </w:hyperlink>
     </w:p>
-    <w:bookmarkEnd w:id="120"/>
-    <w:bookmarkStart w:id="122" w:name="ref-apache-parquet"/>
+    <w:bookmarkEnd w:id="122"/>
+    <w:bookmarkStart w:id="124" w:name="ref-apache-parquet"/>
     <w:p>
       <w:pPr>
         <w:pStyle w:val="Bibliography"/>
@@ -5442,7 +5475,7 @@
       <w:r>
         <w:t xml:space="preserve"> </w:t>
       </w:r>
-      <w:hyperlink r:id="rId121">
+      <w:hyperlink r:id="rId123">
         <w:r>
           <w:rPr>
             <w:rStyle w:val="Hyperlink"/>
@@ -5451,8 +5484,8 @@
         </w:r>
       </w:hyperlink>
     </w:p>
-    <w:bookmarkEnd w:id="122"/>
-    <w:bookmarkStart w:id="123" w:name="ref-jain2023analyzing"/>
+    <w:bookmarkEnd w:id="124"/>
+    <w:bookmarkStart w:id="125" w:name="ref-jain2023analyzing"/>
     <w:p>
       <w:pPr>
         <w:pStyle w:val="Bibliography"/>
@@ -5479,8 +5512,8 @@
         <w:t xml:space="preserve">. Published online 2023.</w:t>
       </w:r>
     </w:p>
-    <w:bookmarkEnd w:id="123"/>
-    <w:bookmarkStart w:id="125" w:name="ref-apache-iceberg"/>
+    <w:bookmarkEnd w:id="125"/>
+    <w:bookmarkStart w:id="127" w:name="ref-apache-iceberg"/>
     <w:p>
       <w:pPr>
         <w:pStyle w:val="Bibliography"/>
@@ -5521,7 +5554,7 @@
       <w:r>
         <w:t xml:space="preserve"> </w:t>
       </w:r>
-      <w:hyperlink r:id="rId124">
+      <w:hyperlink r:id="rId126">
         <w:r>
           <w:rPr>
             <w:rStyle w:val="Hyperlink"/>
@@ -5530,8 +5563,8 @@
         </w:r>
       </w:hyperlink>
     </w:p>
-    <w:bookmarkEnd w:id="125"/>
-    <w:bookmarkStart w:id="127" w:name="ref-karamagi2022ehealth"/>
+    <w:bookmarkEnd w:id="127"/>
+    <w:bookmarkStart w:id="129" w:name="ref-karamagi2022ehealth"/>
     <w:p>
       <w:pPr>
         <w:pStyle w:val="Bibliography"/>
@@ -5636,7 +5669,7 @@
       <w:r>
         <w:t xml:space="preserve">. 2022;12:04090. doi:</w:t>
       </w:r>
-      <w:hyperlink r:id="rId126">
+      <w:hyperlink r:id="rId128">
         <w:r>
           <w:rPr>
             <w:rStyle w:val="Hyperlink"/>
@@ -5645,8 +5678,8 @@
         </w:r>
       </w:hyperlink>
     </w:p>
-    <w:bookmarkEnd w:id="127"/>
-    <w:bookmarkStart w:id="129" w:name="ref-mehl2023fullstac"/>
+    <w:bookmarkEnd w:id="129"/>
+    <w:bookmarkStart w:id="131" w:name="ref-mehl2023fullstac"/>
     <w:p>
       <w:pPr>
         <w:pStyle w:val="Bibliography"/>
@@ -5685,7 +5718,7 @@
       <w:r>
         <w:t xml:space="preserve">. 2023;1:oqad018. doi:</w:t>
       </w:r>
-      <w:hyperlink r:id="rId128">
+      <w:hyperlink r:id="rId130">
         <w:r>
           <w:rPr>
             <w:rStyle w:val="Hyperlink"/>
@@ -5694,8 +5727,8 @@
         </w:r>
       </w:hyperlink>
     </w:p>
-    <w:bookmarkEnd w:id="129"/>
-    <w:bookmarkStart w:id="131" w:name="ref-openhie"/>
+    <w:bookmarkEnd w:id="131"/>
+    <w:bookmarkStart w:id="133" w:name="ref-openhie"/>
     <w:p>
       <w:pPr>
         <w:pStyle w:val="Bibliography"/>
@@ -5736,7 +5769,7 @@
       <w:r>
         <w:t xml:space="preserve"> </w:t>
       </w:r>
-      <w:hyperlink r:id="rId130">
+      <w:hyperlink r:id="rId132">
         <w:r>
           <w:rPr>
             <w:rStyle w:val="Hyperlink"/>
@@ -5745,8 +5778,8 @@
         </w:r>
       </w:hyperlink>
     </w:p>
-    <w:bookmarkEnd w:id="131"/>
-    <w:bookmarkStart w:id="133" w:name="ref-mamuye2022health"/>
+    <w:bookmarkEnd w:id="133"/>
+    <w:bookmarkStart w:id="135" w:name="ref-mamuye2022health"/>
     <w:p>
       <w:pPr>
         <w:pStyle w:val="Bibliography"/>
@@ -5788,7 +5821,7 @@
       <w:r>
         <w:t xml:space="preserve">. 2022;1(10):e0000118. doi:</w:t>
       </w:r>
-      <w:hyperlink r:id="rId132">
+      <w:hyperlink r:id="rId134">
         <w:r>
           <w:rPr>
             <w:rStyle w:val="Hyperlink"/>
@@ -5797,8 +5830,8 @@
         </w:r>
       </w:hyperlink>
     </w:p>
-    <w:bookmarkEnd w:id="133"/>
-    <w:bookmarkStart w:id="135" w:name="ref-dalhatu2023paper"/>
+    <w:bookmarkEnd w:id="135"/>
+    <w:bookmarkStart w:id="137" w:name="ref-dalhatu2023paper"/>
     <w:p>
       <w:pPr>
         <w:pStyle w:val="Bibliography"/>
@@ -5927,7 +5960,7 @@
       <w:r>
         <w:t xml:space="preserve">. 2023;62(03/04):130-139. doi:</w:t>
       </w:r>
-      <w:hyperlink r:id="rId134">
+      <w:hyperlink r:id="rId136">
         <w:r>
           <w:rPr>
             <w:rStyle w:val="Hyperlink"/>
@@ -5936,8 +5969,8 @@
         </w:r>
       </w:hyperlink>
     </w:p>
-    <w:bookmarkEnd w:id="135"/>
-    <w:bookmarkStart w:id="136" w:name="ref-thaiya2021adoption"/>
+    <w:bookmarkEnd w:id="137"/>
+    <w:bookmarkStart w:id="138" w:name="ref-thaiya2021adoption"/>
     <w:p>
       <w:pPr>
         <w:pStyle w:val="Bibliography"/>
@@ -6013,8 +6046,8 @@
         <w:t xml:space="preserve">. 2021;23(2):45-50.</w:t>
       </w:r>
     </w:p>
-    <w:bookmarkEnd w:id="136"/>
-    <w:bookmarkStart w:id="138" w:name="ref-nsaghurwe2021one"/>
+    <w:bookmarkEnd w:id="138"/>
+    <w:bookmarkStart w:id="140" w:name="ref-nsaghurwe2021one"/>
     <w:p>
       <w:pPr>
         <w:pStyle w:val="Bibliography"/>
@@ -6053,7 +6086,7 @@
       <w:r>
         <w:t xml:space="preserve">. 2021;21(1):139. doi:</w:t>
       </w:r>
-      <w:hyperlink r:id="rId137">
+      <w:hyperlink r:id="rId139">
         <w:r>
           <w:rPr>
             <w:rStyle w:val="Hyperlink"/>
@@ -6062,8 +6095,8 @@
         </w:r>
       </w:hyperlink>
     </w:p>
-    <w:bookmarkEnd w:id="138"/>
-    <w:bookmarkStart w:id="140" w:name="ref-hapi-fhir"/>
+    <w:bookmarkEnd w:id="140"/>
+    <w:bookmarkStart w:id="142" w:name="ref-hapi-fhir"/>
     <w:p>
       <w:pPr>
         <w:pStyle w:val="Bibliography"/>
@@ -6110,7 +6143,7 @@
       <w:r>
         <w:t xml:space="preserve"> </w:t>
       </w:r>
-      <w:hyperlink r:id="rId139">
+      <w:hyperlink r:id="rId141">
         <w:r>
           <w:rPr>
             <w:rStyle w:val="Hyperlink"/>
@@ -6119,8 +6152,8 @@
         </w:r>
       </w:hyperlink>
     </w:p>
-    <w:bookmarkEnd w:id="140"/>
-    <w:bookmarkStart w:id="142" w:name="ref-syzdykova2017opensource"/>
+    <w:bookmarkEnd w:id="142"/>
+    <w:bookmarkStart w:id="144" w:name="ref-syzdykova2017opensource"/>
     <w:p>
       <w:pPr>
         <w:pStyle w:val="Bibliography"/>
@@ -6177,7 +6210,7 @@
       <w:r>
         <w:t xml:space="preserve">. 2017;5(4):e44. doi:</w:t>
       </w:r>
-      <w:hyperlink r:id="rId141">
+      <w:hyperlink r:id="rId143">
         <w:r>
           <w:rPr>
             <w:rStyle w:val="Hyperlink"/>
@@ -6186,8 +6219,8 @@
         </w:r>
       </w:hyperlink>
     </w:p>
-    <w:bookmarkEnd w:id="142"/>
-    <w:bookmarkStart w:id="144" w:name="ref-mehl2020open"/>
+    <w:bookmarkEnd w:id="144"/>
+    <w:bookmarkStart w:id="146" w:name="ref-mehl2020open"/>
     <w:p>
       <w:pPr>
         <w:pStyle w:val="Bibliography"/>
@@ -6238,7 +6271,7 @@
       <w:r>
         <w:t xml:space="preserve"> </w:t>
       </w:r>
-      <w:hyperlink r:id="rId143">
+      <w:hyperlink r:id="rId145">
         <w:r>
           <w:rPr>
             <w:rStyle w:val="Hyperlink"/>
@@ -6247,8 +6280,8 @@
         </w:r>
       </w:hyperlink>
     </w:p>
-    <w:bookmarkEnd w:id="144"/>
-    <w:bookmarkStart w:id="146" w:name="ref-open-health-stack"/>
+    <w:bookmarkEnd w:id="146"/>
+    <w:bookmarkStart w:id="148" w:name="ref-open-health-stack"/>
     <w:p>
       <w:pPr>
         <w:pStyle w:val="Bibliography"/>
@@ -6277,7 +6310,7 @@
       <w:r>
         <w:t xml:space="preserve"> </w:t>
       </w:r>
-      <w:hyperlink r:id="rId145">
+      <w:hyperlink r:id="rId147">
         <w:r>
           <w:rPr>
             <w:rStyle w:val="Hyperlink"/>
@@ -6286,8 +6319,8 @@
         </w:r>
       </w:hyperlink>
     </w:p>
-    <w:bookmarkEnd w:id="146"/>
-    <w:bookmarkStart w:id="148" w:name="X832d973b1344ca109e326dc1e2806e4addac434"/>
+    <w:bookmarkEnd w:id="148"/>
+    <w:bookmarkStart w:id="150" w:name="X832d973b1344ca109e326dc1e2806e4addac434"/>
     <w:p>
       <w:pPr>
         <w:pStyle w:val="Bibliography"/>
@@ -6316,7 +6349,7 @@
       <w:r>
         <w:t xml:space="preserve"> </w:t>
       </w:r>
-      <w:hyperlink r:id="rId147">
+      <w:hyperlink r:id="rId149">
         <w:r>
           <w:rPr>
             <w:rStyle w:val="Hyperlink"/>
@@ -6325,8 +6358,8 @@
         </w:r>
       </w:hyperlink>
     </w:p>
-    <w:bookmarkEnd w:id="148"/>
-    <w:bookmarkStart w:id="150" w:name="ref-kurniawan2019midwife"/>
+    <w:bookmarkEnd w:id="150"/>
+    <w:bookmarkStart w:id="152" w:name="ref-kurniawan2019midwife"/>
     <w:p>
       <w:pPr>
         <w:pStyle w:val="Bibliography"/>
@@ -6364,7 +6397,7 @@
       <w:r>
         <w:t xml:space="preserve">. In: Atlantis Press; 2019:155-162. doi:</w:t>
       </w:r>
-      <w:hyperlink r:id="rId149">
+      <w:hyperlink r:id="rId151">
         <w:r>
           <w:rPr>
             <w:rStyle w:val="Hyperlink"/>
@@ -6373,8 +6406,8 @@
         </w:r>
       </w:hyperlink>
     </w:p>
-    <w:bookmarkEnd w:id="150"/>
-    <w:bookmarkStart w:id="152" w:name="ref-clickhouse"/>
+    <w:bookmarkEnd w:id="152"/>
+    <w:bookmarkStart w:id="154" w:name="ref-clickhouse"/>
     <w:p>
       <w:pPr>
         <w:pStyle w:val="Bibliography"/>
@@ -6403,7 +6436,7 @@
       <w:r>
         <w:t xml:space="preserve"> </w:t>
       </w:r>
-      <w:hyperlink r:id="rId151">
+      <w:hyperlink r:id="rId153">
         <w:r>
           <w:rPr>
             <w:rStyle w:val="Hyperlink"/>
@@ -6412,8 +6445,8 @@
         </w:r>
       </w:hyperlink>
     </w:p>
-    <w:bookmarkEnd w:id="152"/>
-    <w:bookmarkStart w:id="154" w:name="ref-dbt"/>
+    <w:bookmarkEnd w:id="154"/>
+    <w:bookmarkStart w:id="156" w:name="ref-dbt"/>
     <w:p>
       <w:pPr>
         <w:pStyle w:val="Bibliography"/>
@@ -6433,7 +6466,7 @@
       <w:r>
         <w:t xml:space="preserve"> </w:t>
       </w:r>
-      <w:hyperlink r:id="rId153">
+      <w:hyperlink r:id="rId155">
         <w:r>
           <w:rPr>
             <w:rStyle w:val="Hyperlink"/>
@@ -6442,8 +6475,8 @@
         </w:r>
       </w:hyperlink>
     </w:p>
-    <w:bookmarkEnd w:id="154"/>
-    <w:bookmarkStart w:id="156" w:name="ref-estrin2010health"/>
+    <w:bookmarkEnd w:id="156"/>
+    <w:bookmarkStart w:id="158" w:name="ref-estrin2010health"/>
     <w:p>
       <w:pPr>
         <w:pStyle w:val="Bibliography"/>
@@ -6485,7 +6518,7 @@
       <w:r>
         <w:t xml:space="preserve">. 2010;330(6005):759-760. doi:</w:t>
       </w:r>
-      <w:hyperlink r:id="rId155">
+      <w:hyperlink r:id="rId157">
         <w:r>
           <w:rPr>
             <w:rStyle w:val="Hyperlink"/>
@@ -6494,8 +6527,8 @@
         </w:r>
       </w:hyperlink>
     </w:p>
-    <w:bookmarkEnd w:id="156"/>
-    <w:bookmarkStart w:id="158" w:name="ref-beck2019hourglass"/>
+    <w:bookmarkEnd w:id="158"/>
+    <w:bookmarkStart w:id="160" w:name="ref-beck2019hourglass"/>
     <w:p>
       <w:pPr>
         <w:pStyle w:val="Bibliography"/>
@@ -6525,7 +6558,7 @@
       <w:r>
         <w:t xml:space="preserve">. 2019;62(7):48-57. doi:</w:t>
       </w:r>
-      <w:hyperlink r:id="rId157">
+      <w:hyperlink r:id="rId159">
         <w:r>
           <w:rPr>
             <w:rStyle w:val="Hyperlink"/>
@@ -6534,8 +6567,8 @@
         </w:r>
       </w:hyperlink>
     </w:p>
-    <w:bookmarkEnd w:id="158"/>
-    <w:bookmarkStart w:id="160" w:name="ref-digitalpublicgoods"/>
+    <w:bookmarkEnd w:id="160"/>
+    <w:bookmarkStart w:id="162" w:name="ref-digitalpublicgoods"/>
     <w:p>
       <w:pPr>
         <w:pStyle w:val="Bibliography"/>
@@ -6564,7 +6597,7 @@
       <w:r>
         <w:t xml:space="preserve"> </w:t>
       </w:r>
-      <w:hyperlink r:id="rId159">
+      <w:hyperlink r:id="rId161">
         <w:r>
           <w:rPr>
             <w:rStyle w:val="Hyperlink"/>
@@ -6573,8 +6606,8 @@
         </w:r>
       </w:hyperlink>
     </w:p>
-    <w:bookmarkEnd w:id="160"/>
-    <w:bookmarkStart w:id="162" w:name="ref-instant-openhie-v2"/>
+    <w:bookmarkEnd w:id="162"/>
+    <w:bookmarkStart w:id="164" w:name="ref-instant-openhie-v2"/>
     <w:p>
       <w:pPr>
         <w:pStyle w:val="Bibliography"/>
@@ -6606,7 +6639,7 @@
       <w:r>
         <w:t xml:space="preserve"> </w:t>
       </w:r>
-      <w:hyperlink r:id="rId161">
+      <w:hyperlink r:id="rId163">
         <w:r>
           <w:rPr>
             <w:rStyle w:val="Hyperlink"/>
@@ -6615,9 +6648,9 @@
         </w:r>
       </w:hyperlink>
     </w:p>
-    <w:bookmarkEnd w:id="162"/>
-    <w:bookmarkEnd w:id="163"/>
     <w:bookmarkEnd w:id="164"/>
+    <w:bookmarkEnd w:id="165"/>
+    <w:bookmarkEnd w:id="166"/>
     <w:sectPr/>
   </w:body>
 </w:document>

</xml_diff>